<commit_message>
Second draft of intro
</commit_message>
<xml_diff>
--- a/Documentation/Final_Project_Document.docx
+++ b/Documentation/Final_Project_Document.docx
@@ -14,7 +14,6 @@
         <w:rPr>
           <w:rFonts w:eastAsiaTheme="minorEastAsia"/>
           <w:color w:val="2F5496" w:themeColor="accent1" w:themeShade="BF"/>
-          <w:sz w:val="24"/>
           <w:szCs w:val="24"/>
           <w:lang w:val="en-US"/>
         </w:rPr>
@@ -141,6 +140,7 @@
                                     <w:dataBinding w:prefixMappings="xmlns:ns0='http://purl.org/dc/elements/1.1/' xmlns:ns1='http://schemas.openxmlformats.org/package/2006/metadata/core-properties' " w:xpath="/ns1:coreProperties[1]/ns0:creator[1]" w:storeItemID="{6C3C8BC8-F283-45AE-878A-BAB7291924A1}"/>
                                     <w:text/>
                                   </w:sdtPr>
+                                  <w:sdtEndPr/>
                                   <w:sdtContent>
                                     <w:p>
                                       <w:pPr>
@@ -181,6 +181,7 @@
                                       <w:dataBinding w:prefixMappings="xmlns:ns0='http://schemas.openxmlformats.org/officeDocument/2006/extended-properties' " w:xpath="/ns0:Properties[1]/ns0:Company[1]" w:storeItemID="{6668398D-A668-4E3E-A5EB-62B293D839F1}"/>
                                       <w:text/>
                                     </w:sdtPr>
+                                    <w:sdtEndPr/>
                                     <w:sdtContent>
                                       <w:r>
                                         <w:rPr>
@@ -216,6 +217,7 @@
                                       <w:dataBinding w:prefixMappings="xmlns:ns0='http://schemas.microsoft.com/office/2006/coverPageProps' " w:xpath="/ns0:CoverPageProperties[1]/ns0:CompanyAddress[1]" w:storeItemID="{55AF091B-3C7A-41E3-B477-F2FDAA23CFDA}"/>
                                       <w:text/>
                                     </w:sdtPr>
+                                    <w:sdtEndPr/>
                                     <w:sdtContent>
                                       <w:r>
                                         <w:rPr>
@@ -285,6 +287,7 @@
                                     <w:dataBinding w:prefixMappings="xmlns:ns0='http://purl.org/dc/elements/1.1/' xmlns:ns1='http://schemas.openxmlformats.org/package/2006/metadata/core-properties' " w:xpath="/ns1:coreProperties[1]/ns0:title[1]" w:storeItemID="{6C3C8BC8-F283-45AE-878A-BAB7291924A1}"/>
                                     <w:text/>
                                   </w:sdtPr>
+                                  <w:sdtEndPr/>
                                   <w:sdtContent>
                                     <w:p>
                                       <w:pPr>
@@ -350,6 +353,7 @@
                               <w:dataBinding w:prefixMappings="xmlns:ns0='http://purl.org/dc/elements/1.1/' xmlns:ns1='http://schemas.openxmlformats.org/package/2006/metadata/core-properties' " w:xpath="/ns1:coreProperties[1]/ns0:creator[1]" w:storeItemID="{6C3C8BC8-F283-45AE-878A-BAB7291924A1}"/>
                               <w:text/>
                             </w:sdtPr>
+                            <w:sdtEndPr/>
                             <w:sdtContent>
                               <w:p>
                                 <w:pPr>
@@ -390,6 +394,7 @@
                                 <w:dataBinding w:prefixMappings="xmlns:ns0='http://schemas.openxmlformats.org/officeDocument/2006/extended-properties' " w:xpath="/ns0:Properties[1]/ns0:Company[1]" w:storeItemID="{6668398D-A668-4E3E-A5EB-62B293D839F1}"/>
                                 <w:text/>
                               </w:sdtPr>
+                              <w:sdtEndPr/>
                               <w:sdtContent>
                                 <w:r>
                                   <w:rPr>
@@ -425,6 +430,7 @@
                                 <w:dataBinding w:prefixMappings="xmlns:ns0='http://schemas.microsoft.com/office/2006/coverPageProps' " w:xpath="/ns0:CoverPageProperties[1]/ns0:CompanyAddress[1]" w:storeItemID="{55AF091B-3C7A-41E3-B477-F2FDAA23CFDA}"/>
                                 <w:text/>
                               </w:sdtPr>
+                              <w:sdtEndPr/>
                               <w:sdtContent>
                                 <w:r>
                                   <w:rPr>
@@ -460,6 +466,7 @@
                               <w:dataBinding w:prefixMappings="xmlns:ns0='http://purl.org/dc/elements/1.1/' xmlns:ns1='http://schemas.openxmlformats.org/package/2006/metadata/core-properties' " w:xpath="/ns1:coreProperties[1]/ns0:title[1]" w:storeItemID="{6C3C8BC8-F283-45AE-878A-BAB7291924A1}"/>
                               <w:text/>
                             </w:sdtPr>
+                            <w:sdtEndPr/>
                             <w:sdtContent>
                               <w:p>
                                 <w:pPr>
@@ -501,7 +508,6 @@
             <w:rPr>
               <w:rFonts w:eastAsiaTheme="minorEastAsia"/>
               <w:color w:val="2F5496" w:themeColor="accent1" w:themeShade="BF"/>
-              <w:sz w:val="24"/>
               <w:szCs w:val="24"/>
               <w:lang w:val="en-US"/>
             </w:rPr>
@@ -510,7 +516,6 @@
             <w:rPr>
               <w:rFonts w:eastAsiaTheme="minorEastAsia"/>
               <w:color w:val="2F5496" w:themeColor="accent1" w:themeShade="BF"/>
-              <w:sz w:val="24"/>
               <w:szCs w:val="24"/>
               <w:lang w:val="en-US"/>
             </w:rPr>
@@ -519,17 +524,754 @@
         </w:p>
       </w:sdtContent>
     </w:sdt>
+    <w:sdt>
+      <w:sdtPr>
+        <w:rPr>
+          <w:rFonts w:asciiTheme="minorHAnsi" w:eastAsiaTheme="minorHAnsi" w:hAnsiTheme="minorHAnsi" w:cstheme="minorBidi"/>
+          <w:color w:val="auto"/>
+          <w:sz w:val="22"/>
+          <w:szCs w:val="22"/>
+          <w:lang w:val="en-GB"/>
+        </w:rPr>
+        <w:id w:val="649410287"/>
+        <w:docPartObj>
+          <w:docPartGallery w:val="Table of Contents"/>
+          <w:docPartUnique/>
+        </w:docPartObj>
+      </w:sdtPr>
+      <w:sdtEndPr>
+        <w:rPr>
+          <w:b/>
+          <w:bCs/>
+          <w:noProof/>
+          <w:sz w:val="24"/>
+        </w:rPr>
+      </w:sdtEndPr>
+      <w:sdtContent>
+        <w:p>
+          <w:pPr>
+            <w:pStyle w:val="TOCHeading"/>
+          </w:pPr>
+          <w:r>
+            <w:t>Contents</w:t>
+          </w:r>
+        </w:p>
+        <w:p>
+          <w:pPr>
+            <w:pStyle w:val="TOC1"/>
+            <w:tabs>
+              <w:tab w:val="right" w:leader="dot" w:pos="9016"/>
+            </w:tabs>
+            <w:rPr>
+              <w:rFonts w:eastAsiaTheme="minorEastAsia"/>
+              <w:noProof/>
+              <w:lang w:eastAsia="en-GB"/>
+            </w:rPr>
+          </w:pPr>
+          <w:r>
+            <w:fldChar w:fldCharType="begin"/>
+          </w:r>
+          <w:r>
+            <w:instrText xml:space="preserve"> TOC \o "1-3" \h \z \u </w:instrText>
+          </w:r>
+          <w:r>
+            <w:fldChar w:fldCharType="separate"/>
+          </w:r>
+          <w:hyperlink w:anchor="_Toc508879872" w:history="1">
+            <w:r>
+              <w:rPr>
+                <w:rStyle w:val="Hyperlink"/>
+                <w:noProof/>
+              </w:rPr>
+              <w:t>Abstract</w:t>
+            </w:r>
+            <w:r>
+              <w:rPr>
+                <w:noProof/>
+                <w:webHidden/>
+              </w:rPr>
+              <w:tab/>
+            </w:r>
+            <w:r>
+              <w:rPr>
+                <w:noProof/>
+                <w:webHidden/>
+              </w:rPr>
+              <w:fldChar w:fldCharType="begin"/>
+            </w:r>
+            <w:r>
+              <w:rPr>
+                <w:noProof/>
+                <w:webHidden/>
+              </w:rPr>
+              <w:instrText xml:space="preserve"> PAGEREF _Toc508879872 \h </w:instrText>
+            </w:r>
+            <w:r>
+              <w:rPr>
+                <w:noProof/>
+                <w:webHidden/>
+              </w:rPr>
+            </w:r>
+            <w:r>
+              <w:rPr>
+                <w:noProof/>
+                <w:webHidden/>
+              </w:rPr>
+              <w:fldChar w:fldCharType="separate"/>
+            </w:r>
+            <w:r>
+              <w:rPr>
+                <w:noProof/>
+                <w:webHidden/>
+              </w:rPr>
+              <w:t>2</w:t>
+            </w:r>
+            <w:r>
+              <w:rPr>
+                <w:noProof/>
+                <w:webHidden/>
+              </w:rPr>
+              <w:fldChar w:fldCharType="end"/>
+            </w:r>
+          </w:hyperlink>
+        </w:p>
+        <w:p>
+          <w:pPr>
+            <w:pStyle w:val="TOC1"/>
+            <w:tabs>
+              <w:tab w:val="right" w:leader="dot" w:pos="9016"/>
+            </w:tabs>
+            <w:rPr>
+              <w:rFonts w:eastAsiaTheme="minorEastAsia"/>
+              <w:noProof/>
+              <w:lang w:eastAsia="en-GB"/>
+            </w:rPr>
+          </w:pPr>
+          <w:hyperlink w:anchor="_Toc508879873" w:history="1">
+            <w:r>
+              <w:rPr>
+                <w:rStyle w:val="Hyperlink"/>
+                <w:noProof/>
+              </w:rPr>
+              <w:t>Introduction</w:t>
+            </w:r>
+            <w:r>
+              <w:rPr>
+                <w:noProof/>
+                <w:webHidden/>
+              </w:rPr>
+              <w:tab/>
+            </w:r>
+            <w:r>
+              <w:rPr>
+                <w:noProof/>
+                <w:webHidden/>
+              </w:rPr>
+              <w:fldChar w:fldCharType="begin"/>
+            </w:r>
+            <w:r>
+              <w:rPr>
+                <w:noProof/>
+                <w:webHidden/>
+              </w:rPr>
+              <w:instrText xml:space="preserve"> PAGEREF _Toc508879873 \h </w:instrText>
+            </w:r>
+            <w:r>
+              <w:rPr>
+                <w:noProof/>
+                <w:webHidden/>
+              </w:rPr>
+            </w:r>
+            <w:r>
+              <w:rPr>
+                <w:noProof/>
+                <w:webHidden/>
+              </w:rPr>
+              <w:fldChar w:fldCharType="separate"/>
+            </w:r>
+            <w:r>
+              <w:rPr>
+                <w:noProof/>
+                <w:webHidden/>
+              </w:rPr>
+              <w:t>2</w:t>
+            </w:r>
+            <w:r>
+              <w:rPr>
+                <w:noProof/>
+                <w:webHidden/>
+              </w:rPr>
+              <w:fldChar w:fldCharType="end"/>
+            </w:r>
+          </w:hyperlink>
+        </w:p>
+        <w:p>
+          <w:pPr>
+            <w:pStyle w:val="TOC2"/>
+            <w:tabs>
+              <w:tab w:val="right" w:leader="dot" w:pos="9016"/>
+            </w:tabs>
+            <w:rPr>
+              <w:rFonts w:eastAsiaTheme="minorEastAsia"/>
+              <w:noProof/>
+              <w:lang w:eastAsia="en-GB"/>
+            </w:rPr>
+          </w:pPr>
+          <w:hyperlink w:anchor="_Toc508879874" w:history="1">
+            <w:r>
+              <w:rPr>
+                <w:rStyle w:val="Hyperlink"/>
+                <w:noProof/>
+              </w:rPr>
+              <w:t>What is this project?</w:t>
+            </w:r>
+            <w:r>
+              <w:rPr>
+                <w:noProof/>
+                <w:webHidden/>
+              </w:rPr>
+              <w:tab/>
+            </w:r>
+            <w:r>
+              <w:rPr>
+                <w:noProof/>
+                <w:webHidden/>
+              </w:rPr>
+              <w:fldChar w:fldCharType="begin"/>
+            </w:r>
+            <w:r>
+              <w:rPr>
+                <w:noProof/>
+                <w:webHidden/>
+              </w:rPr>
+              <w:instrText xml:space="preserve"> PAGEREF _Toc508879874 \h </w:instrText>
+            </w:r>
+            <w:r>
+              <w:rPr>
+                <w:noProof/>
+                <w:webHidden/>
+              </w:rPr>
+            </w:r>
+            <w:r>
+              <w:rPr>
+                <w:noProof/>
+                <w:webHidden/>
+              </w:rPr>
+              <w:fldChar w:fldCharType="separate"/>
+            </w:r>
+            <w:r>
+              <w:rPr>
+                <w:noProof/>
+                <w:webHidden/>
+              </w:rPr>
+              <w:t>2</w:t>
+            </w:r>
+            <w:r>
+              <w:rPr>
+                <w:noProof/>
+                <w:webHidden/>
+              </w:rPr>
+              <w:fldChar w:fldCharType="end"/>
+            </w:r>
+          </w:hyperlink>
+        </w:p>
+        <w:p>
+          <w:pPr>
+            <w:pStyle w:val="TOC2"/>
+            <w:tabs>
+              <w:tab w:val="right" w:leader="dot" w:pos="9016"/>
+            </w:tabs>
+            <w:rPr>
+              <w:rFonts w:eastAsiaTheme="minorEastAsia"/>
+              <w:noProof/>
+              <w:lang w:eastAsia="en-GB"/>
+            </w:rPr>
+          </w:pPr>
+          <w:hyperlink w:anchor="_Toc508879875" w:history="1">
+            <w:r>
+              <w:rPr>
+                <w:rStyle w:val="Hyperlink"/>
+                <w:noProof/>
+              </w:rPr>
+              <w:t>Background and Motivation</w:t>
+            </w:r>
+            <w:r>
+              <w:rPr>
+                <w:noProof/>
+                <w:webHidden/>
+              </w:rPr>
+              <w:tab/>
+            </w:r>
+            <w:r>
+              <w:rPr>
+                <w:noProof/>
+                <w:webHidden/>
+              </w:rPr>
+              <w:fldChar w:fldCharType="begin"/>
+            </w:r>
+            <w:r>
+              <w:rPr>
+                <w:noProof/>
+                <w:webHidden/>
+              </w:rPr>
+              <w:instrText xml:space="preserve"> PAGEREF _Toc508879875 \h </w:instrText>
+            </w:r>
+            <w:r>
+              <w:rPr>
+                <w:noProof/>
+                <w:webHidden/>
+              </w:rPr>
+            </w:r>
+            <w:r>
+              <w:rPr>
+                <w:noProof/>
+                <w:webHidden/>
+              </w:rPr>
+              <w:fldChar w:fldCharType="separate"/>
+            </w:r>
+            <w:r>
+              <w:rPr>
+                <w:noProof/>
+                <w:webHidden/>
+              </w:rPr>
+              <w:t>2</w:t>
+            </w:r>
+            <w:r>
+              <w:rPr>
+                <w:noProof/>
+                <w:webHidden/>
+              </w:rPr>
+              <w:fldChar w:fldCharType="end"/>
+            </w:r>
+          </w:hyperlink>
+        </w:p>
+        <w:p>
+          <w:r>
+            <w:rPr>
+              <w:b/>
+              <w:bCs/>
+              <w:noProof/>
+            </w:rPr>
+            <w:fldChar w:fldCharType="end"/>
+          </w:r>
+        </w:p>
+      </w:sdtContent>
+    </w:sdt>
+    <w:p>
+      <w:pPr>
+        <w:rPr>
+          <w:rFonts w:asciiTheme="majorHAnsi" w:eastAsiaTheme="majorEastAsia" w:hAnsiTheme="majorHAnsi" w:cstheme="majorBidi"/>
+          <w:color w:val="2F5496" w:themeColor="accent1" w:themeShade="BF"/>
+          <w:sz w:val="32"/>
+          <w:szCs w:val="32"/>
+        </w:rPr>
+      </w:pPr>
+      <w:r>
+        <w:br w:type="page"/>
+      </w:r>
+    </w:p>
     <w:p>
       <w:pPr>
         <w:pStyle w:val="Heading1"/>
       </w:pPr>
+      <w:bookmarkStart w:id="0" w:name="_Toc508879872"/>
       <w:r>
         <w:lastRenderedPageBreak/>
+        <w:t>Abstract</w:t>
+      </w:r>
+      <w:bookmarkEnd w:id="0"/>
+    </w:p>
+    <w:p>
+      <w:pPr>
+        <w:spacing w:before="100" w:beforeAutospacing="1" w:after="100" w:afterAutospacing="1"/>
+      </w:pPr>
+      <w:r>
+        <w:t>The keyboard is the most prominent input device in the modern day, so it’s a massive surprise that the average user doesn’t put effort into improving their efficiency, and ergonomics when using the device. Most users rarely ever learn how to touch type, let alone how to type on the home row, this results in them being less efficient typists, and the increase movement caused through this means that they are more prone to be affected by repetitive strain injury in the future.</w:t>
+      </w:r>
+    </w:p>
+    <w:p>
+      <w:pPr>
+        <w:spacing w:before="100" w:beforeAutospacing="1" w:after="100" w:afterAutospacing="1"/>
+      </w:pPr>
+      <w:r>
+        <w:t>The aim of the software detailed in this project is to provide a training ground for typists to improve their typing efficiency whilst training them out of bad habits such as looking at the keyboard whilst typing. This shall be done using emergent technologies such as eye-tracking.</w:t>
+      </w:r>
+    </w:p>
+    <w:p>
+      <w:pPr>
+        <w:pStyle w:val="Heading1"/>
+      </w:pPr>
+      <w:bookmarkStart w:id="1" w:name="_Toc508879873"/>
+      <w:r>
         <w:t>Introduction</w:t>
       </w:r>
-      <w:bookmarkStart w:id="0" w:name="_GoBack"/>
-      <w:bookmarkEnd w:id="0"/>
-    </w:p>
+      <w:bookmarkEnd w:id="1"/>
+    </w:p>
+    <w:p/>
+    <w:p>
+      <w:r>
+        <w:t>This project focuses on the</w:t>
+      </w:r>
+      <w:r>
+        <w:t xml:space="preserve"> </w:t>
+      </w:r>
+      <w:r>
+        <w:t xml:space="preserve">creation of a typing education software as an aid to be used alongside home-row typing training. The software uses emergent hardware, such as eye-tracking, to identify when users are </w:t>
+      </w:r>
+      <w:r>
+        <w:t>exhibiting common bad habits</w:t>
+      </w:r>
+      <w:r>
+        <w:t>,</w:t>
+      </w:r>
+      <w:r>
+        <w:t xml:space="preserve"> such as </w:t>
+      </w:r>
+      <w:r>
+        <w:t>looking at the keyboard during typing</w:t>
+      </w:r>
+      <w:r>
+        <w:t xml:space="preserve">, </w:t>
+      </w:r>
+      <w:r>
+        <w:t>and provide adequate prompts to inform them of their misdemeano</w:t>
+      </w:r>
+      <w:r>
+        <w:t>u</w:t>
+      </w:r>
+      <w:r>
+        <w:t>r</w:t>
+      </w:r>
+      <w:r>
+        <w:t>.</w:t>
+      </w:r>
+    </w:p>
+    <w:p>
+      <w:r>
+        <w:t xml:space="preserve">In this document the relevance of previous works is assessed, and </w:t>
+      </w:r>
+      <w:bookmarkStart w:id="2" w:name="_GoBack"/>
+      <w:bookmarkEnd w:id="2"/>
+    </w:p>
+    <w:p/>
+    <w:p>
+      <w:pPr>
+        <w:rPr>
+          <w:ins w:id="3" w:author="Nathan Pankhurst" w:date="2018-03-15T14:02:00Z"/>
+        </w:rPr>
+      </w:pPr>
+      <w:ins w:id="4" w:author="Nathan Pankhurst" w:date="2018-03-15T14:02:00Z">
+        <w:r>
+          <w:t>Expand this</w:t>
+        </w:r>
+      </w:ins>
+    </w:p>
+    <w:p>
+      <w:ins w:id="5" w:author="Nathan Pankhurst" w:date="2018-03-15T14:03:00Z">
+        <w:r>
+          <w:t>Waffled too much</w:t>
+        </w:r>
+      </w:ins>
+    </w:p>
+    <w:p>
+      <w:pPr>
+        <w:rPr>
+          <w:ins w:id="6" w:author="Nathan Pankhurst" w:date="2018-03-20T10:07:00Z"/>
+        </w:rPr>
+      </w:pPr>
+    </w:p>
+    <w:p>
+      <w:pPr>
+        <w:rPr>
+          <w:ins w:id="7" w:author="Nathan Pankhurst" w:date="2018-03-20T10:11:00Z"/>
+        </w:rPr>
+      </w:pPr>
+      <w:ins w:id="8" w:author="Nathan Pankhurst" w:date="2018-03-20T10:10:00Z">
+        <w:r>
+          <w:t xml:space="preserve">Home row typing – used typing software to provide a crutch to learn </w:t>
+        </w:r>
+        <w:proofErr w:type="spellStart"/>
+        <w:r>
+          <w:t>homerow</w:t>
+        </w:r>
+        <w:proofErr w:type="spellEnd"/>
+        <w:r>
+          <w:t xml:space="preserve"> typing to red</w:t>
+        </w:r>
+      </w:ins>
+      <w:ins w:id="9" w:author="Nathan Pankhurst" w:date="2018-03-20T10:11:00Z">
+        <w:r>
+          <w:t>uce RSI, and provide a healthy standard for the future of my typing</w:t>
+        </w:r>
+      </w:ins>
+    </w:p>
+    <w:p>
+      <w:pPr>
+        <w:rPr>
+          <w:ins w:id="10" w:author="Nathan Pankhurst" w:date="2018-03-20T10:11:00Z"/>
+        </w:rPr>
+      </w:pPr>
+    </w:p>
+    <w:p>
+      <w:pPr>
+        <w:rPr>
+          <w:ins w:id="11" w:author="Nathan Pankhurst" w:date="2018-03-20T10:12:00Z"/>
+        </w:rPr>
+      </w:pPr>
+      <w:ins w:id="12" w:author="Nathan Pankhurst" w:date="2018-03-20T10:11:00Z">
+        <w:r>
+          <w:t xml:space="preserve"> Saw a hole in the market where no other products provided physical restrictions on the student t</w:t>
+        </w:r>
+      </w:ins>
+      <w:ins w:id="13" w:author="Nathan Pankhurst" w:date="2018-03-20T10:12:00Z">
+        <w:r>
+          <w:t>o prevent them from looking at the keyboard when typing, or over-reaching.</w:t>
+        </w:r>
+      </w:ins>
+    </w:p>
+    <w:p>
+      <w:pPr>
+        <w:rPr>
+          <w:ins w:id="14" w:author="Nathan Pankhurst" w:date="2018-03-20T10:12:00Z"/>
+        </w:rPr>
+      </w:pPr>
+    </w:p>
+    <w:p>
+      <w:pPr>
+        <w:rPr>
+          <w:ins w:id="15" w:author="Nathan Pankhurst" w:date="2018-03-20T10:13:00Z"/>
+        </w:rPr>
+      </w:pPr>
+      <w:ins w:id="16" w:author="Nathan Pankhurst" w:date="2018-03-20T10:13:00Z">
+        <w:r>
+          <w:t>Taught myself home-row due to my own issues with RSI, and obsessive nature over being embarrassed of being a slow typist who looks at his own keyboard.</w:t>
+        </w:r>
+      </w:ins>
+    </w:p>
+    <w:p>
+      <w:pPr>
+        <w:rPr>
+          <w:ins w:id="17" w:author="Nathan Pankhurst" w:date="2018-03-20T10:13:00Z"/>
+        </w:rPr>
+      </w:pPr>
+    </w:p>
+    <w:p>
+      <w:pPr>
+        <w:rPr>
+          <w:ins w:id="18" w:author="Nathan Pankhurst" w:date="2018-03-20T10:16:00Z"/>
+        </w:rPr>
+      </w:pPr>
+      <w:ins w:id="19" w:author="Nathan Pankhurst" w:date="2018-03-20T10:13:00Z">
+        <w:r>
+          <w:t>Taught myself my party trick of</w:t>
+        </w:r>
+      </w:ins>
+      <w:ins w:id="20" w:author="Nathan Pankhurst" w:date="2018-03-20T10:14:00Z">
+        <w:r>
+          <w:t xml:space="preserve"> </w:t>
+        </w:r>
+      </w:ins>
+      <w:ins w:id="21" w:author="Nathan Pankhurst" w:date="2018-03-20T10:13:00Z">
+        <w:r>
+          <w:t>being able to look at other things whilst typi</w:t>
+        </w:r>
+      </w:ins>
+      <w:ins w:id="22" w:author="Nathan Pankhurst" w:date="2018-03-20T10:14:00Z">
+        <w:r>
+          <w:t>ng.</w:t>
+        </w:r>
+      </w:ins>
+    </w:p>
+    <w:p>
+      <w:pPr>
+        <w:rPr>
+          <w:ins w:id="23" w:author="Nathan Pankhurst" w:date="2018-03-20T10:16:00Z"/>
+        </w:rPr>
+      </w:pPr>
+    </w:p>
+    <w:p>
+      <w:pPr>
+        <w:rPr>
+          <w:ins w:id="24" w:author="Nathan Pankhurst" w:date="2018-03-20T10:14:00Z"/>
+        </w:rPr>
+      </w:pPr>
+      <w:ins w:id="25" w:author="Nathan Pankhurst" w:date="2018-03-20T10:16:00Z">
+        <w:r>
+          <w:t xml:space="preserve">Teaching </w:t>
+        </w:r>
+        <w:proofErr w:type="spellStart"/>
+        <w:r>
+          <w:t>self provided</w:t>
+        </w:r>
+        <w:proofErr w:type="spellEnd"/>
+        <w:r>
+          <w:t xml:space="preserve"> an unreal standard now applied to other typists</w:t>
+        </w:r>
+      </w:ins>
+    </w:p>
+    <w:p>
+      <w:ins w:id="26" w:author="Nathan Pankhurst" w:date="2018-03-20T10:12:00Z">
+        <w:r>
+          <w:t xml:space="preserve"> </w:t>
+        </w:r>
+      </w:ins>
+    </w:p>
+    <w:p>
+      <w:ins w:id="27" w:author="Nathan Pankhurst" w:date="2018-03-20T10:22:00Z">
+        <w:r>
+          <w:t xml:space="preserve">In current situations people’s bad habits are reinforced whilst they learn to touch type. We haven’t got a structured typing education in the same way we have a structured education on learning how to write by hand. This </w:t>
+        </w:r>
+      </w:ins>
+      <w:ins w:id="28" w:author="Nathan Pankhurst" w:date="2018-03-20T10:23:00Z">
+        <w:r>
+          <w:t xml:space="preserve">paired with how most adults refuse to learn to home-row type as they </w:t>
+        </w:r>
+        <w:proofErr w:type="gramStart"/>
+        <w:r>
+          <w:t>have to</w:t>
+        </w:r>
+        <w:proofErr w:type="gramEnd"/>
+        <w:r>
+          <w:t xml:space="preserve"> start inefficiently before they can type more efficiently </w:t>
+        </w:r>
+      </w:ins>
+      <w:ins w:id="29" w:author="Nathan Pankhurst" w:date="2018-03-20T10:24:00Z">
+        <w:r>
+          <w:t>means most users will go their entire lives without ever learning to type home-row.</w:t>
+        </w:r>
+      </w:ins>
+    </w:p>
+    <w:p>
+      <w:pPr>
+        <w:pStyle w:val="Heading2"/>
+      </w:pPr>
+      <w:bookmarkStart w:id="30" w:name="_Toc508879875"/>
+      <w:r>
+        <w:t>Background and Motivatio</w:t>
+      </w:r>
+      <w:bookmarkEnd w:id="30"/>
+      <w:r>
+        <w:t>n</w:t>
+      </w:r>
+    </w:p>
+    <w:p>
+      <w:pPr>
+        <w:rPr>
+          <w:ins w:id="31" w:author="Nathan Pankhurst" w:date="2018-03-20T10:17:00Z"/>
+        </w:rPr>
+      </w:pPr>
+      <w:r>
+        <w:t xml:space="preserve">The modern alphanumeric 104-key keyboard is one of the most commonly used Human Interface Devices </w:t>
+      </w:r>
+      <w:del w:id="32" w:author="Nathan Pankhurst" w:date="2018-03-15T14:04:00Z">
+        <w:r>
+          <w:delText xml:space="preserve">used </w:delText>
+        </w:r>
+      </w:del>
+      <w:r>
+        <w:t>in the world of technology.</w:t>
+      </w:r>
+      <w:r>
+        <w:t xml:space="preserve"> Despite this, </w:t>
+      </w:r>
+      <w:r>
+        <w:t>most</w:t>
+      </w:r>
+      <w:r>
+        <w:t xml:space="preserve"> users</w:t>
+      </w:r>
+      <w:r>
+        <w:t xml:space="preserve"> rarely put any time into improving their typing efficiency or health. This results in a large portion of the userbase operating the device ineffectively</w:t>
+      </w:r>
+      <w:r>
+        <w:t>. This can r</w:t>
+      </w:r>
+      <w:r>
+        <w:t>esult in the users developing RSI, Carpal Tunnel, and in some cases Arthritis a lot earlier than would be expected. Because of this, t</w:t>
+      </w:r>
+      <w:r>
+        <w:t>h</w:t>
+      </w:r>
+      <w:r>
+        <w:t>e best wa</w:t>
+      </w:r>
+      <w:r>
+        <w:t xml:space="preserve">y </w:t>
+      </w:r>
+      <w:r>
+        <w:t>t</w:t>
+      </w:r>
+      <w:r>
+        <w:t>o ensure that users can maintain decent typing health throughout a career is to learn decent typing habits early in the career</w:t>
+      </w:r>
+      <w:r>
+        <w:t>.</w:t>
+      </w:r>
+    </w:p>
+    <w:p>
+      <w:pPr>
+        <w:pStyle w:val="Heading1"/>
+      </w:pPr>
+      <w:r>
+        <w:t>Literature Review</w:t>
+      </w:r>
+    </w:p>
+    <w:p/>
+    <w:p>
+      <w:r>
+        <w:t>Talk about RSI, and it’s causes</w:t>
+      </w:r>
+    </w:p>
+    <w:p>
+      <w:r>
+        <w:t>How touch/home-row typing affects RSI.</w:t>
+      </w:r>
+    </w:p>
+    <w:p>
+      <w:pPr>
+        <w:rPr>
+          <w:del w:id="33" w:author="Nathan Pankhurst" w:date="2018-03-20T10:29:00Z"/>
+        </w:rPr>
+      </w:pPr>
+    </w:p>
+    <w:p>
+      <w:pPr>
+        <w:rPr>
+          <w:ins w:id="34" w:author="Nathan Pankhurst" w:date="2018-03-20T10:29:00Z"/>
+        </w:rPr>
+      </w:pPr>
+      <w:ins w:id="35" w:author="Nathan Pankhurst" w:date="2018-03-20T10:29:00Z">
+        <w:r>
+          <w:t xml:space="preserve">History on </w:t>
+        </w:r>
+        <w:proofErr w:type="spellStart"/>
+        <w:r>
+          <w:t>pittman</w:t>
+        </w:r>
+        <w:proofErr w:type="spellEnd"/>
+        <w:r>
+          <w:t>, and late 20</w:t>
+        </w:r>
+        <w:r>
+          <w:rPr>
+            <w:vertAlign w:val="superscript"/>
+            <w:rPrChange w:id="36" w:author="Nathan Pankhurst" w:date="2018-03-20T10:29:00Z">
+              <w:rPr/>
+            </w:rPrChange>
+          </w:rPr>
+          <w:t>th</w:t>
+        </w:r>
+        <w:r>
+          <w:t xml:space="preserve"> </w:t>
+        </w:r>
+      </w:ins>
+      <w:ins w:id="37" w:author="Nathan Pankhurst" w:date="2018-03-20T10:30:00Z">
+        <w:r>
+          <w:t>century typewriting classes</w:t>
+        </w:r>
+      </w:ins>
+    </w:p>
+    <w:p/>
     <w:sectPr>
       <w:pgSz w:w="11906" w:h="16838"/>
       <w:pgMar w:top="1440" w:right="1440" w:bottom="1440" w:left="1440" w:header="708" w:footer="708" w:gutter="0"/>
@@ -540,6 +1282,364 @@
     </w:sectPr>
   </w:body>
 </w:document>
+</file>
+
+<file path=word/numbering.xml><?xml version="1.0" encoding="utf-8"?>
+<w:numbering xmlns:wpc="http://schemas.microsoft.com/office/word/2010/wordprocessingCanvas" xmlns:cx="http://schemas.microsoft.com/office/drawing/2014/chartex" xmlns:cx1="http://schemas.microsoft.com/office/drawing/2015/9/8/chartex" xmlns:cx2="http://schemas.microsoft.com/office/drawing/2015/10/21/chartex" xmlns:cx3="http://schemas.microsoft.com/office/drawing/2016/5/9/chartex" xmlns:cx4="http://schemas.microsoft.com/office/drawing/2016/5/10/chartex" xmlns:cx5="http://schemas.microsoft.com/office/drawing/2016/5/11/chartex" xmlns:cx6="http://schemas.microsoft.com/office/drawing/2016/5/12/chartex" xmlns:cx7="http://schemas.microsoft.com/office/drawing/2016/5/13/chartex" xmlns:cx8="http://schemas.microsoft.com/office/drawing/2016/5/14/chartex" xmlns:mc="http://schemas.openxmlformats.org/markup-compatibility/2006" xmlns:aink="http://schemas.microsoft.com/office/drawing/2016/ink" xmlns:am3d="http://schemas.microsoft.com/office/drawing/2017/model3d" xmlns:o="urn:schemas-microsoft-com:office:office" xmlns:r="http://schemas.openxmlformats.org/officeDocument/2006/relationships" xmlns:m="http://schemas.openxmlformats.org/officeDocument/2006/math" xmlns:v="urn:schemas-microsoft-com:vml" xmlns:wp14="http://schemas.microsoft.com/office/word/2010/wordprocessingDrawing" xmlns:wp="http://schemas.openxmlformats.org/drawingml/2006/wordprocessingDrawing" xmlns:w10="urn:schemas-microsoft-com:office:word" xmlns:w="http://schemas.openxmlformats.org/wordprocessingml/2006/main" xmlns:w14="http://schemas.microsoft.com/office/word/2010/wordml" xmlns:w15="http://schemas.microsoft.com/office/word/2012/wordml" xmlns:w16cid="http://schemas.microsoft.com/office/word/2016/wordml/cid" xmlns:w16se="http://schemas.microsoft.com/office/word/2015/wordml/symex" xmlns:wpg="http://schemas.microsoft.com/office/word/2010/wordprocessingGroup" xmlns:wpi="http://schemas.microsoft.com/office/word/2010/wordprocessingInk" xmlns:wne="http://schemas.microsoft.com/office/word/2006/wordml" xmlns:wps="http://schemas.microsoft.com/office/word/2010/wordprocessingShape" mc:Ignorable="w14 w15 w16se w16cid wp14">
+  <w:abstractNum w:abstractNumId="0" w15:restartNumberingAfterBreak="0">
+    <w:nsid w:val="213356A5"/>
+    <w:multiLevelType w:val="hybridMultilevel"/>
+    <w:tmpl w:val="26CEF348"/>
+    <w:lvl w:ilvl="0" w:tplc="0592239A">
+      <w:numFmt w:val="bullet"/>
+      <w:lvlText w:val=""/>
+      <w:lvlJc w:val="left"/>
+      <w:pPr>
+        <w:ind w:left="720" w:hanging="360"/>
+      </w:pPr>
+      <w:rPr>
+        <w:rFonts w:ascii="Wingdings" w:eastAsiaTheme="minorHAnsi" w:hAnsi="Wingdings" w:cstheme="minorBidi" w:hint="default"/>
+      </w:rPr>
+    </w:lvl>
+    <w:lvl w:ilvl="1" w:tplc="08090003" w:tentative="1">
+      <w:start w:val="1"/>
+      <w:numFmt w:val="bullet"/>
+      <w:lvlText w:val="o"/>
+      <w:lvlJc w:val="left"/>
+      <w:pPr>
+        <w:ind w:left="1440" w:hanging="360"/>
+      </w:pPr>
+      <w:rPr>
+        <w:rFonts w:ascii="Courier New" w:hAnsi="Courier New" w:cs="Courier New" w:hint="default"/>
+      </w:rPr>
+    </w:lvl>
+    <w:lvl w:ilvl="2" w:tplc="08090005" w:tentative="1">
+      <w:start w:val="1"/>
+      <w:numFmt w:val="bullet"/>
+      <w:lvlText w:val=""/>
+      <w:lvlJc w:val="left"/>
+      <w:pPr>
+        <w:ind w:left="2160" w:hanging="360"/>
+      </w:pPr>
+      <w:rPr>
+        <w:rFonts w:ascii="Wingdings" w:hAnsi="Wingdings" w:hint="default"/>
+      </w:rPr>
+    </w:lvl>
+    <w:lvl w:ilvl="3" w:tplc="08090001" w:tentative="1">
+      <w:start w:val="1"/>
+      <w:numFmt w:val="bullet"/>
+      <w:lvlText w:val=""/>
+      <w:lvlJc w:val="left"/>
+      <w:pPr>
+        <w:ind w:left="2880" w:hanging="360"/>
+      </w:pPr>
+      <w:rPr>
+        <w:rFonts w:ascii="Symbol" w:hAnsi="Symbol" w:hint="default"/>
+      </w:rPr>
+    </w:lvl>
+    <w:lvl w:ilvl="4" w:tplc="08090003" w:tentative="1">
+      <w:start w:val="1"/>
+      <w:numFmt w:val="bullet"/>
+      <w:lvlText w:val="o"/>
+      <w:lvlJc w:val="left"/>
+      <w:pPr>
+        <w:ind w:left="3600" w:hanging="360"/>
+      </w:pPr>
+      <w:rPr>
+        <w:rFonts w:ascii="Courier New" w:hAnsi="Courier New" w:cs="Courier New" w:hint="default"/>
+      </w:rPr>
+    </w:lvl>
+    <w:lvl w:ilvl="5" w:tplc="08090005" w:tentative="1">
+      <w:start w:val="1"/>
+      <w:numFmt w:val="bullet"/>
+      <w:lvlText w:val=""/>
+      <w:lvlJc w:val="left"/>
+      <w:pPr>
+        <w:ind w:left="4320" w:hanging="360"/>
+      </w:pPr>
+      <w:rPr>
+        <w:rFonts w:ascii="Wingdings" w:hAnsi="Wingdings" w:hint="default"/>
+      </w:rPr>
+    </w:lvl>
+    <w:lvl w:ilvl="6" w:tplc="08090001" w:tentative="1">
+      <w:start w:val="1"/>
+      <w:numFmt w:val="bullet"/>
+      <w:lvlText w:val=""/>
+      <w:lvlJc w:val="left"/>
+      <w:pPr>
+        <w:ind w:left="5040" w:hanging="360"/>
+      </w:pPr>
+      <w:rPr>
+        <w:rFonts w:ascii="Symbol" w:hAnsi="Symbol" w:hint="default"/>
+      </w:rPr>
+    </w:lvl>
+    <w:lvl w:ilvl="7" w:tplc="08090003" w:tentative="1">
+      <w:start w:val="1"/>
+      <w:numFmt w:val="bullet"/>
+      <w:lvlText w:val="o"/>
+      <w:lvlJc w:val="left"/>
+      <w:pPr>
+        <w:ind w:left="5760" w:hanging="360"/>
+      </w:pPr>
+      <w:rPr>
+        <w:rFonts w:ascii="Courier New" w:hAnsi="Courier New" w:cs="Courier New" w:hint="default"/>
+      </w:rPr>
+    </w:lvl>
+    <w:lvl w:ilvl="8" w:tplc="08090005" w:tentative="1">
+      <w:start w:val="1"/>
+      <w:numFmt w:val="bullet"/>
+      <w:lvlText w:val=""/>
+      <w:lvlJc w:val="left"/>
+      <w:pPr>
+        <w:ind w:left="6480" w:hanging="360"/>
+      </w:pPr>
+      <w:rPr>
+        <w:rFonts w:ascii="Wingdings" w:hAnsi="Wingdings" w:hint="default"/>
+      </w:rPr>
+    </w:lvl>
+  </w:abstractNum>
+  <w:abstractNum w:abstractNumId="1" w15:restartNumberingAfterBreak="0">
+    <w:nsid w:val="3D9F39C3"/>
+    <w:multiLevelType w:val="hybridMultilevel"/>
+    <w:tmpl w:val="4EEABBF6"/>
+    <w:lvl w:ilvl="0" w:tplc="C5B2F916">
+      <w:numFmt w:val="bullet"/>
+      <w:lvlText w:val="-"/>
+      <w:lvlJc w:val="left"/>
+      <w:pPr>
+        <w:ind w:left="720" w:hanging="360"/>
+      </w:pPr>
+      <w:rPr>
+        <w:rFonts w:ascii="Calibri" w:eastAsiaTheme="minorHAnsi" w:hAnsi="Calibri" w:cs="Calibri" w:hint="default"/>
+      </w:rPr>
+    </w:lvl>
+    <w:lvl w:ilvl="1" w:tplc="08090003" w:tentative="1">
+      <w:start w:val="1"/>
+      <w:numFmt w:val="bullet"/>
+      <w:lvlText w:val="o"/>
+      <w:lvlJc w:val="left"/>
+      <w:pPr>
+        <w:ind w:left="1440" w:hanging="360"/>
+      </w:pPr>
+      <w:rPr>
+        <w:rFonts w:ascii="Courier New" w:hAnsi="Courier New" w:cs="Courier New" w:hint="default"/>
+      </w:rPr>
+    </w:lvl>
+    <w:lvl w:ilvl="2" w:tplc="08090005" w:tentative="1">
+      <w:start w:val="1"/>
+      <w:numFmt w:val="bullet"/>
+      <w:lvlText w:val=""/>
+      <w:lvlJc w:val="left"/>
+      <w:pPr>
+        <w:ind w:left="2160" w:hanging="360"/>
+      </w:pPr>
+      <w:rPr>
+        <w:rFonts w:ascii="Wingdings" w:hAnsi="Wingdings" w:hint="default"/>
+      </w:rPr>
+    </w:lvl>
+    <w:lvl w:ilvl="3" w:tplc="08090001" w:tentative="1">
+      <w:start w:val="1"/>
+      <w:numFmt w:val="bullet"/>
+      <w:lvlText w:val=""/>
+      <w:lvlJc w:val="left"/>
+      <w:pPr>
+        <w:ind w:left="2880" w:hanging="360"/>
+      </w:pPr>
+      <w:rPr>
+        <w:rFonts w:ascii="Symbol" w:hAnsi="Symbol" w:hint="default"/>
+      </w:rPr>
+    </w:lvl>
+    <w:lvl w:ilvl="4" w:tplc="08090003" w:tentative="1">
+      <w:start w:val="1"/>
+      <w:numFmt w:val="bullet"/>
+      <w:lvlText w:val="o"/>
+      <w:lvlJc w:val="left"/>
+      <w:pPr>
+        <w:ind w:left="3600" w:hanging="360"/>
+      </w:pPr>
+      <w:rPr>
+        <w:rFonts w:ascii="Courier New" w:hAnsi="Courier New" w:cs="Courier New" w:hint="default"/>
+      </w:rPr>
+    </w:lvl>
+    <w:lvl w:ilvl="5" w:tplc="08090005" w:tentative="1">
+      <w:start w:val="1"/>
+      <w:numFmt w:val="bullet"/>
+      <w:lvlText w:val=""/>
+      <w:lvlJc w:val="left"/>
+      <w:pPr>
+        <w:ind w:left="4320" w:hanging="360"/>
+      </w:pPr>
+      <w:rPr>
+        <w:rFonts w:ascii="Wingdings" w:hAnsi="Wingdings" w:hint="default"/>
+      </w:rPr>
+    </w:lvl>
+    <w:lvl w:ilvl="6" w:tplc="08090001" w:tentative="1">
+      <w:start w:val="1"/>
+      <w:numFmt w:val="bullet"/>
+      <w:lvlText w:val=""/>
+      <w:lvlJc w:val="left"/>
+      <w:pPr>
+        <w:ind w:left="5040" w:hanging="360"/>
+      </w:pPr>
+      <w:rPr>
+        <w:rFonts w:ascii="Symbol" w:hAnsi="Symbol" w:hint="default"/>
+      </w:rPr>
+    </w:lvl>
+    <w:lvl w:ilvl="7" w:tplc="08090003" w:tentative="1">
+      <w:start w:val="1"/>
+      <w:numFmt w:val="bullet"/>
+      <w:lvlText w:val="o"/>
+      <w:lvlJc w:val="left"/>
+      <w:pPr>
+        <w:ind w:left="5760" w:hanging="360"/>
+      </w:pPr>
+      <w:rPr>
+        <w:rFonts w:ascii="Courier New" w:hAnsi="Courier New" w:cs="Courier New" w:hint="default"/>
+      </w:rPr>
+    </w:lvl>
+    <w:lvl w:ilvl="8" w:tplc="08090005" w:tentative="1">
+      <w:start w:val="1"/>
+      <w:numFmt w:val="bullet"/>
+      <w:lvlText w:val=""/>
+      <w:lvlJc w:val="left"/>
+      <w:pPr>
+        <w:ind w:left="6480" w:hanging="360"/>
+      </w:pPr>
+      <w:rPr>
+        <w:rFonts w:ascii="Wingdings" w:hAnsi="Wingdings" w:hint="default"/>
+      </w:rPr>
+    </w:lvl>
+  </w:abstractNum>
+  <w:abstractNum w:abstractNumId="2" w15:restartNumberingAfterBreak="0">
+    <w:nsid w:val="658439FD"/>
+    <w:multiLevelType w:val="hybridMultilevel"/>
+    <w:tmpl w:val="4FA26A48"/>
+    <w:lvl w:ilvl="0" w:tplc="532896F2">
+      <w:numFmt w:val="bullet"/>
+      <w:lvlText w:val="-"/>
+      <w:lvlJc w:val="left"/>
+      <w:pPr>
+        <w:ind w:left="720" w:hanging="360"/>
+      </w:pPr>
+      <w:rPr>
+        <w:rFonts w:ascii="Calibri" w:eastAsiaTheme="minorHAnsi" w:hAnsi="Calibri" w:cs="Calibri" w:hint="default"/>
+      </w:rPr>
+    </w:lvl>
+    <w:lvl w:ilvl="1" w:tplc="08090003" w:tentative="1">
+      <w:start w:val="1"/>
+      <w:numFmt w:val="bullet"/>
+      <w:lvlText w:val="o"/>
+      <w:lvlJc w:val="left"/>
+      <w:pPr>
+        <w:ind w:left="1440" w:hanging="360"/>
+      </w:pPr>
+      <w:rPr>
+        <w:rFonts w:ascii="Courier New" w:hAnsi="Courier New" w:cs="Courier New" w:hint="default"/>
+      </w:rPr>
+    </w:lvl>
+    <w:lvl w:ilvl="2" w:tplc="08090005" w:tentative="1">
+      <w:start w:val="1"/>
+      <w:numFmt w:val="bullet"/>
+      <w:lvlText w:val=""/>
+      <w:lvlJc w:val="left"/>
+      <w:pPr>
+        <w:ind w:left="2160" w:hanging="360"/>
+      </w:pPr>
+      <w:rPr>
+        <w:rFonts w:ascii="Wingdings" w:hAnsi="Wingdings" w:hint="default"/>
+      </w:rPr>
+    </w:lvl>
+    <w:lvl w:ilvl="3" w:tplc="08090001" w:tentative="1">
+      <w:start w:val="1"/>
+      <w:numFmt w:val="bullet"/>
+      <w:lvlText w:val=""/>
+      <w:lvlJc w:val="left"/>
+      <w:pPr>
+        <w:ind w:left="2880" w:hanging="360"/>
+      </w:pPr>
+      <w:rPr>
+        <w:rFonts w:ascii="Symbol" w:hAnsi="Symbol" w:hint="default"/>
+      </w:rPr>
+    </w:lvl>
+    <w:lvl w:ilvl="4" w:tplc="08090003" w:tentative="1">
+      <w:start w:val="1"/>
+      <w:numFmt w:val="bullet"/>
+      <w:lvlText w:val="o"/>
+      <w:lvlJc w:val="left"/>
+      <w:pPr>
+        <w:ind w:left="3600" w:hanging="360"/>
+      </w:pPr>
+      <w:rPr>
+        <w:rFonts w:ascii="Courier New" w:hAnsi="Courier New" w:cs="Courier New" w:hint="default"/>
+      </w:rPr>
+    </w:lvl>
+    <w:lvl w:ilvl="5" w:tplc="08090005" w:tentative="1">
+      <w:start w:val="1"/>
+      <w:numFmt w:val="bullet"/>
+      <w:lvlText w:val=""/>
+      <w:lvlJc w:val="left"/>
+      <w:pPr>
+        <w:ind w:left="4320" w:hanging="360"/>
+      </w:pPr>
+      <w:rPr>
+        <w:rFonts w:ascii="Wingdings" w:hAnsi="Wingdings" w:hint="default"/>
+      </w:rPr>
+    </w:lvl>
+    <w:lvl w:ilvl="6" w:tplc="08090001" w:tentative="1">
+      <w:start w:val="1"/>
+      <w:numFmt w:val="bullet"/>
+      <w:lvlText w:val=""/>
+      <w:lvlJc w:val="left"/>
+      <w:pPr>
+        <w:ind w:left="5040" w:hanging="360"/>
+      </w:pPr>
+      <w:rPr>
+        <w:rFonts w:ascii="Symbol" w:hAnsi="Symbol" w:hint="default"/>
+      </w:rPr>
+    </w:lvl>
+    <w:lvl w:ilvl="7" w:tplc="08090003" w:tentative="1">
+      <w:start w:val="1"/>
+      <w:numFmt w:val="bullet"/>
+      <w:lvlText w:val="o"/>
+      <w:lvlJc w:val="left"/>
+      <w:pPr>
+        <w:ind w:left="5760" w:hanging="360"/>
+      </w:pPr>
+      <w:rPr>
+        <w:rFonts w:ascii="Courier New" w:hAnsi="Courier New" w:cs="Courier New" w:hint="default"/>
+      </w:rPr>
+    </w:lvl>
+    <w:lvl w:ilvl="8" w:tplc="08090005" w:tentative="1">
+      <w:start w:val="1"/>
+      <w:numFmt w:val="bullet"/>
+      <w:lvlText w:val=""/>
+      <w:lvlJc w:val="left"/>
+      <w:pPr>
+        <w:ind w:left="6480" w:hanging="360"/>
+      </w:pPr>
+      <w:rPr>
+        <w:rFonts w:ascii="Wingdings" w:hAnsi="Wingdings" w:hint="default"/>
+      </w:rPr>
+    </w:lvl>
+  </w:abstractNum>
+  <w:num w:numId="1">
+    <w:abstractNumId w:val="1"/>
+  </w:num>
+  <w:num w:numId="2">
+    <w:abstractNumId w:val="0"/>
+  </w:num>
+  <w:num w:numId="3">
+    <w:abstractNumId w:val="2"/>
+  </w:num>
+</w:numbering>
+</file>
+
+<file path=word/people.xml><?xml version="1.0" encoding="utf-8"?>
+<w15:people xmlns:wpc="http://schemas.microsoft.com/office/word/2010/wordprocessingCanvas" xmlns:cx="http://schemas.microsoft.com/office/drawing/2014/chartex" xmlns:cx1="http://schemas.microsoft.com/office/drawing/2015/9/8/chartex" xmlns:cx2="http://schemas.microsoft.com/office/drawing/2015/10/21/chartex" xmlns:cx3="http://schemas.microsoft.com/office/drawing/2016/5/9/chartex" xmlns:cx4="http://schemas.microsoft.com/office/drawing/2016/5/10/chartex" xmlns:cx5="http://schemas.microsoft.com/office/drawing/2016/5/11/chartex" xmlns:cx6="http://schemas.microsoft.com/office/drawing/2016/5/12/chartex" xmlns:cx7="http://schemas.microsoft.com/office/drawing/2016/5/13/chartex" xmlns:cx8="http://schemas.microsoft.com/office/drawing/2016/5/14/chartex" xmlns:mc="http://schemas.openxmlformats.org/markup-compatibility/2006" xmlns:aink="http://schemas.microsoft.com/office/drawing/2016/ink" xmlns:am3d="http://schemas.microsoft.com/office/drawing/2017/model3d" xmlns:o="urn:schemas-microsoft-com:office:office" xmlns:r="http://schemas.openxmlformats.org/officeDocument/2006/relationships" xmlns:m="http://schemas.openxmlformats.org/officeDocument/2006/math" xmlns:v="urn:schemas-microsoft-com:vml" xmlns:wp14="http://schemas.microsoft.com/office/word/2010/wordprocessingDrawing" xmlns:wp="http://schemas.openxmlformats.org/drawingml/2006/wordprocessingDrawing" xmlns:w10="urn:schemas-microsoft-com:office:word" xmlns:w="http://schemas.openxmlformats.org/wordprocessingml/2006/main" xmlns:w14="http://schemas.microsoft.com/office/word/2010/wordml" xmlns:w15="http://schemas.microsoft.com/office/word/2012/wordml" xmlns:w16cid="http://schemas.microsoft.com/office/word/2016/wordml/cid" xmlns:w16se="http://schemas.microsoft.com/office/word/2015/wordml/symex" xmlns:wpg="http://schemas.microsoft.com/office/word/2010/wordprocessingGroup" xmlns:wpi="http://schemas.microsoft.com/office/word/2010/wordprocessingInk" xmlns:wne="http://schemas.microsoft.com/office/word/2006/wordml" xmlns:wps="http://schemas.microsoft.com/office/word/2010/wordprocessingShape" mc:Ignorable="w14 w15 w16se w16cid wp14">
+  <w15:person w15:author="Nathan Pankhurst">
+    <w15:presenceInfo w15:providerId="Windows Live" w15:userId="ba5569da6e98fb76"/>
+  </w15:person>
+</w15:people>
 </file>
 
 <file path=word/styles.xml><?xml version="1.0" encoding="utf-8"?>
@@ -939,6 +2039,10 @@
   <w:style w:type="paragraph" w:default="1" w:styleId="Normal">
     <w:name w:val="Normal"/>
     <w:qFormat/>
+    <w:rsid w:val="00DF48B9"/>
+    <w:rPr>
+      <w:sz w:val="24"/>
+    </w:rPr>
   </w:style>
   <w:style w:type="paragraph" w:styleId="Heading1">
     <w:name w:val="heading 1"/>
@@ -961,10 +2065,31 @@
       <w:szCs w:val="32"/>
     </w:rPr>
   </w:style>
+  <w:style w:type="paragraph" w:styleId="Heading2">
+    <w:name w:val="heading 2"/>
+    <w:basedOn w:val="Normal"/>
+    <w:next w:val="Normal"/>
+    <w:link w:val="Heading2Char"/>
+    <w:uiPriority w:val="9"/>
+    <w:unhideWhenUsed/>
+    <w:qFormat/>
+    <w:rsid w:val="00DF48B9"/>
+    <w:pPr>
+      <w:keepNext/>
+      <w:keepLines/>
+      <w:spacing w:before="40" w:after="0"/>
+      <w:outlineLvl w:val="1"/>
+    </w:pPr>
+    <w:rPr>
+      <w:rFonts w:asciiTheme="majorHAnsi" w:eastAsiaTheme="majorEastAsia" w:hAnsiTheme="majorHAnsi" w:cstheme="majorBidi"/>
+      <w:color w:val="2F5496" w:themeColor="accent1" w:themeShade="BF"/>
+      <w:sz w:val="28"/>
+      <w:szCs w:val="26"/>
+    </w:rPr>
+  </w:style>
   <w:style w:type="character" w:default="1" w:styleId="DefaultParagraphFont">
     <w:name w:val="Default Paragraph Font"/>
     <w:uiPriority w:val="1"/>
-    <w:semiHidden/>
     <w:unhideWhenUsed/>
   </w:style>
   <w:style w:type="table" w:default="1" w:styleId="TableNormal">
@@ -1026,532 +2151,112 @@
       <w:szCs w:val="32"/>
     </w:rPr>
   </w:style>
-</w:styles>
-</file>
-
-<file path=word/glossary/document.xml><?xml version="1.0" encoding="utf-8"?>
-<w:glossaryDocument xmlns:wpc="http://schemas.microsoft.com/office/word/2010/wordprocessingCanvas" xmlns:cx="http://schemas.microsoft.com/office/drawing/2014/chartex" xmlns:cx1="http://schemas.microsoft.com/office/drawing/2015/9/8/chartex" xmlns:cx2="http://schemas.microsoft.com/office/drawing/2015/10/21/chartex" xmlns:cx3="http://schemas.microsoft.com/office/drawing/2016/5/9/chartex" xmlns:cx4="http://schemas.microsoft.com/office/drawing/2016/5/10/chartex" xmlns:cx5="http://schemas.microsoft.com/office/drawing/2016/5/11/chartex" xmlns:cx6="http://schemas.microsoft.com/office/drawing/2016/5/12/chartex" xmlns:cx7="http://schemas.microsoft.com/office/drawing/2016/5/13/chartex" xmlns:cx8="http://schemas.microsoft.com/office/drawing/2016/5/14/chartex" xmlns:mc="http://schemas.openxmlformats.org/markup-compatibility/2006" xmlns:aink="http://schemas.microsoft.com/office/drawing/2016/ink" xmlns:am3d="http://schemas.microsoft.com/office/drawing/2017/model3d" xmlns:o="urn:schemas-microsoft-com:office:office" xmlns:r="http://schemas.openxmlformats.org/officeDocument/2006/relationships" xmlns:m="http://schemas.openxmlformats.org/officeDocument/2006/math" xmlns:v="urn:schemas-microsoft-com:vml" xmlns:wp14="http://schemas.microsoft.com/office/word/2010/wordprocessingDrawing" xmlns:wp="http://schemas.openxmlformats.org/drawingml/2006/wordprocessingDrawing" xmlns:w10="urn:schemas-microsoft-com:office:word" xmlns:w="http://schemas.openxmlformats.org/wordprocessingml/2006/main" xmlns:w14="http://schemas.microsoft.com/office/word/2010/wordml" xmlns:w15="http://schemas.microsoft.com/office/word/2012/wordml" xmlns:w16cid="http://schemas.microsoft.com/office/word/2016/wordml/cid" xmlns:w16se="http://schemas.microsoft.com/office/word/2015/wordml/symex" xmlns:wpg="http://schemas.microsoft.com/office/word/2010/wordprocessingGroup" xmlns:wpi="http://schemas.microsoft.com/office/word/2010/wordprocessingInk" xmlns:wne="http://schemas.microsoft.com/office/word/2006/wordml" xmlns:wps="http://schemas.microsoft.com/office/word/2010/wordprocessingShape" mc:Ignorable="w14 w15 w16se w16cid wp14"/>
-</file>
-
-<file path=word/glossary/fontTable.xml><?xml version="1.0" encoding="utf-8"?>
-<w:fonts xmlns:mc="http://schemas.openxmlformats.org/markup-compatibility/2006" xmlns:r="http://schemas.openxmlformats.org/officeDocument/2006/relationships" xmlns:w="http://schemas.openxmlformats.org/wordprocessingml/2006/main" xmlns:w14="http://schemas.microsoft.com/office/word/2010/wordml" xmlns:w15="http://schemas.microsoft.com/office/word/2012/wordml" xmlns:w16cid="http://schemas.microsoft.com/office/word/2016/wordml/cid" xmlns:w16se="http://schemas.microsoft.com/office/word/2015/wordml/symex" mc:Ignorable="w14 w15 w16se w16cid">
-  <w:font w:name="Calibri">
-    <w:panose1 w:val="020F0502020204030204"/>
-    <w:charset w:val="00"/>
-    <w:family w:val="swiss"/>
-    <w:pitch w:val="variable"/>
-    <w:sig w:usb0="E0002AFF" w:usb1="C000247B" w:usb2="00000009" w:usb3="00000000" w:csb0="000001FF" w:csb1="00000000"/>
-  </w:font>
-  <w:font w:name="Times New Roman">
-    <w:panose1 w:val="02020603050405020304"/>
-    <w:charset w:val="00"/>
-    <w:family w:val="roman"/>
-    <w:pitch w:val="variable"/>
-    <w:sig w:usb0="E0002EFF" w:usb1="C000785B" w:usb2="00000009" w:usb3="00000000" w:csb0="000001FF" w:csb1="00000000"/>
-  </w:font>
-  <w:font w:name="Calibri Light">
-    <w:panose1 w:val="020F0302020204030204"/>
-    <w:charset w:val="00"/>
-    <w:family w:val="swiss"/>
-    <w:pitch w:val="variable"/>
-    <w:sig w:usb0="E0002AFF" w:usb1="C000247B" w:usb2="00000009" w:usb3="00000000" w:csb0="000001FF" w:csb1="00000000"/>
-  </w:font>
-</w:fonts>
-</file>
-
-<file path=word/glossary/settings.xml><?xml version="1.0" encoding="utf-8"?>
-<w:settings xmlns:mc="http://schemas.openxmlformats.org/markup-compatibility/2006" xmlns:o="urn:schemas-microsoft-com:office:office" xmlns:r="http://schemas.openxmlformats.org/officeDocument/2006/relationships" xmlns:m="http://schemas.openxmlformats.org/officeDocument/2006/math" xmlns:v="urn:schemas-microsoft-com:vml" xmlns:w10="urn:schemas-microsoft-com:office:word" xmlns:w="http://schemas.openxmlformats.org/wordprocessingml/2006/main" xmlns:w14="http://schemas.microsoft.com/office/word/2010/wordml" xmlns:w15="http://schemas.microsoft.com/office/word/2012/wordml" xmlns:w16cid="http://schemas.microsoft.com/office/word/2016/wordml/cid" xmlns:w16se="http://schemas.microsoft.com/office/word/2015/wordml/symex" xmlns:sl="http://schemas.openxmlformats.org/schemaLibrary/2006/main" mc:Ignorable="w14 w15 w16se w16cid">
-  <w:view w:val="normal"/>
-  <w:defaultTabStop w:val="720"/>
-  <w:characterSpacingControl w:val="doNotCompress"/>
-  <w:compat>
-    <w:useFELayout/>
-    <w:compatSetting w:name="compatibilityMode" w:uri="http://schemas.microsoft.com/office/word" w:val="15"/>
-    <w:compatSetting w:name="overrideTableStyleFontSizeAndJustification" w:uri="http://schemas.microsoft.com/office/word" w:val="1"/>
-    <w:compatSetting w:name="enableOpenTypeFeatures" w:uri="http://schemas.microsoft.com/office/word" w:val="1"/>
-    <w:compatSetting w:name="doNotFlipMirrorIndents" w:uri="http://schemas.microsoft.com/office/word" w:val="1"/>
-    <w:compatSetting w:name="differentiateMultirowTableHeaders" w:uri="http://schemas.microsoft.com/office/word" w:val="1"/>
-    <w:compatSetting w:name="useWord2013TrackBottomHyphenation" w:uri="http://schemas.microsoft.com/office/word" w:val="0"/>
-  </w:compat>
-  <w:rsids>
-    <w:rsidRoot w:val="00C90A82"/>
-    <w:rsid w:val="00777A83"/>
-    <w:rsid w:val="00C90A82"/>
-  </w:rsids>
-  <m:mathPr>
-    <m:mathFont m:val="Cambria Math"/>
-    <m:brkBin m:val="before"/>
-    <m:brkBinSub m:val="--"/>
-    <m:smallFrac m:val="0"/>
-    <m:dispDef/>
-    <m:lMargin m:val="0"/>
-    <m:rMargin m:val="0"/>
-    <m:defJc m:val="centerGroup"/>
-    <m:wrapIndent m:val="1440"/>
-    <m:intLim m:val="subSup"/>
-    <m:naryLim m:val="undOvr"/>
-  </m:mathPr>
-  <w:themeFontLang w:val="en-GB"/>
-  <w:clrSchemeMapping w:bg1="light1" w:t1="dark1" w:bg2="light2" w:t2="dark2" w:accent1="accent1" w:accent2="accent2" w:accent3="accent3" w:accent4="accent4" w:accent5="accent5" w:accent6="accent6" w:hyperlink="hyperlink" w:followedHyperlink="followedHyperlink"/>
-  <w:decimalSymbol w:val="."/>
-  <w:listSeparator w:val=","/>
-  <w15:chartTrackingRefBased/>
-</w:settings>
-</file>
-
-<file path=word/glossary/styles.xml><?xml version="1.0" encoding="utf-8"?>
-<w:styles xmlns:mc="http://schemas.openxmlformats.org/markup-compatibility/2006" xmlns:r="http://schemas.openxmlformats.org/officeDocument/2006/relationships" xmlns:w="http://schemas.openxmlformats.org/wordprocessingml/2006/main" xmlns:w14="http://schemas.microsoft.com/office/word/2010/wordml" xmlns:w15="http://schemas.microsoft.com/office/word/2012/wordml" xmlns:w16cid="http://schemas.microsoft.com/office/word/2016/wordml/cid" xmlns:w16se="http://schemas.microsoft.com/office/word/2015/wordml/symex" mc:Ignorable="w14 w15 w16se w16cid">
-  <w:docDefaults>
-    <w:rPrDefault>
-      <w:rPr>
-        <w:rFonts w:asciiTheme="minorHAnsi" w:eastAsiaTheme="minorEastAsia" w:hAnsiTheme="minorHAnsi" w:cstheme="minorBidi"/>
-        <w:sz w:val="22"/>
-        <w:szCs w:val="22"/>
-        <w:lang w:val="en-GB" w:eastAsia="en-GB" w:bidi="ar-SA"/>
-      </w:rPr>
-    </w:rPrDefault>
-    <w:pPrDefault>
-      <w:pPr>
-        <w:spacing w:after="160" w:line="259" w:lineRule="auto"/>
-      </w:pPr>
-    </w:pPrDefault>
-  </w:docDefaults>
-  <w:latentStyles w:defLockedState="0" w:defUIPriority="99" w:defSemiHidden="0" w:defUnhideWhenUsed="0" w:defQFormat="0" w:count="375">
-    <w:lsdException w:name="Normal" w:uiPriority="0" w:qFormat="1"/>
-    <w:lsdException w:name="heading 1" w:uiPriority="9" w:qFormat="1"/>
-    <w:lsdException w:name="heading 2" w:semiHidden="1" w:uiPriority="9" w:unhideWhenUsed="1" w:qFormat="1"/>
-    <w:lsdException w:name="heading 3" w:semiHidden="1" w:uiPriority="9" w:unhideWhenUsed="1" w:qFormat="1"/>
-    <w:lsdException w:name="heading 4" w:semiHidden="1" w:uiPriority="9" w:unhideWhenUsed="1" w:qFormat="1"/>
-    <w:lsdException w:name="heading 5" w:semiHidden="1" w:uiPriority="9" w:unhideWhenUsed="1" w:qFormat="1"/>
-    <w:lsdException w:name="heading 6" w:semiHidden="1" w:uiPriority="9" w:unhideWhenUsed="1" w:qFormat="1"/>
-    <w:lsdException w:name="heading 7" w:semiHidden="1" w:uiPriority="9" w:unhideWhenUsed="1" w:qFormat="1"/>
-    <w:lsdException w:name="heading 8" w:semiHidden="1" w:uiPriority="9" w:unhideWhenUsed="1" w:qFormat="1"/>
-    <w:lsdException w:name="heading 9" w:semiHidden="1" w:uiPriority="9" w:unhideWhenUsed="1" w:qFormat="1"/>
-    <w:lsdException w:name="index 1" w:semiHidden="1" w:unhideWhenUsed="1"/>
-    <w:lsdException w:name="index 2" w:semiHidden="1" w:unhideWhenUsed="1"/>
-    <w:lsdException w:name="index 3" w:semiHidden="1" w:unhideWhenUsed="1"/>
-    <w:lsdException w:name="index 4" w:semiHidden="1" w:unhideWhenUsed="1"/>
-    <w:lsdException w:name="index 5" w:semiHidden="1" w:unhideWhenUsed="1"/>
-    <w:lsdException w:name="index 6" w:semiHidden="1" w:unhideWhenUsed="1"/>
-    <w:lsdException w:name="index 7" w:semiHidden="1" w:unhideWhenUsed="1"/>
-    <w:lsdException w:name="index 8" w:semiHidden="1" w:unhideWhenUsed="1"/>
-    <w:lsdException w:name="index 9" w:semiHidden="1" w:unhideWhenUsed="1"/>
-    <w:lsdException w:name="toc 1" w:semiHidden="1" w:uiPriority="39" w:unhideWhenUsed="1"/>
-    <w:lsdException w:name="toc 2" w:semiHidden="1" w:uiPriority="39" w:unhideWhenUsed="1"/>
-    <w:lsdException w:name="toc 3" w:semiHidden="1" w:uiPriority="39" w:unhideWhenUsed="1"/>
-    <w:lsdException w:name="toc 4" w:semiHidden="1" w:uiPriority="39" w:unhideWhenUsed="1"/>
-    <w:lsdException w:name="toc 5" w:semiHidden="1" w:uiPriority="39" w:unhideWhenUsed="1"/>
-    <w:lsdException w:name="toc 6" w:semiHidden="1" w:uiPriority="39" w:unhideWhenUsed="1"/>
-    <w:lsdException w:name="toc 7" w:semiHidden="1" w:uiPriority="39" w:unhideWhenUsed="1"/>
-    <w:lsdException w:name="toc 8" w:semiHidden="1" w:uiPriority="39" w:unhideWhenUsed="1"/>
-    <w:lsdException w:name="toc 9" w:semiHidden="1" w:uiPriority="39" w:unhideWhenUsed="1"/>
-    <w:lsdException w:name="Normal Indent" w:semiHidden="1" w:unhideWhenUsed="1"/>
-    <w:lsdException w:name="footnote text" w:semiHidden="1" w:unhideWhenUsed="1"/>
-    <w:lsdException w:name="annotation text" w:semiHidden="1" w:unhideWhenUsed="1"/>
-    <w:lsdException w:name="header" w:semiHidden="1" w:unhideWhenUsed="1"/>
-    <w:lsdException w:name="footer" w:semiHidden="1" w:unhideWhenUsed="1"/>
-    <w:lsdException w:name="index heading" w:semiHidden="1" w:unhideWhenUsed="1"/>
-    <w:lsdException w:name="caption" w:semiHidden="1" w:uiPriority="35" w:unhideWhenUsed="1" w:qFormat="1"/>
-    <w:lsdException w:name="table of figures" w:semiHidden="1" w:unhideWhenUsed="1"/>
-    <w:lsdException w:name="envelope address" w:semiHidden="1" w:unhideWhenUsed="1"/>
-    <w:lsdException w:name="envelope return" w:semiHidden="1" w:unhideWhenUsed="1"/>
-    <w:lsdException w:name="footnote reference" w:semiHidden="1" w:unhideWhenUsed="1"/>
-    <w:lsdException w:name="annotation reference" w:semiHidden="1" w:unhideWhenUsed="1"/>
-    <w:lsdException w:name="line number" w:semiHidden="1" w:unhideWhenUsed="1"/>
-    <w:lsdException w:name="page number" w:semiHidden="1" w:unhideWhenUsed="1"/>
-    <w:lsdException w:name="endnote reference" w:semiHidden="1" w:unhideWhenUsed="1"/>
-    <w:lsdException w:name="endnote text" w:semiHidden="1" w:unhideWhenUsed="1"/>
-    <w:lsdException w:name="table of authorities" w:semiHidden="1" w:unhideWhenUsed="1"/>
-    <w:lsdException w:name="macro" w:semiHidden="1" w:unhideWhenUsed="1"/>
-    <w:lsdException w:name="toa heading" w:semiHidden="1" w:unhideWhenUsed="1"/>
-    <w:lsdException w:name="List" w:semiHidden="1" w:unhideWhenUsed="1"/>
-    <w:lsdException w:name="List Bullet" w:semiHidden="1" w:unhideWhenUsed="1"/>
-    <w:lsdException w:name="List Number" w:semiHidden="1" w:unhideWhenUsed="1"/>
-    <w:lsdException w:name="List 2" w:semiHidden="1" w:unhideWhenUsed="1"/>
-    <w:lsdException w:name="List 3" w:semiHidden="1" w:unhideWhenUsed="1"/>
-    <w:lsdException w:name="List 4" w:semiHidden="1" w:unhideWhenUsed="1"/>
-    <w:lsdException w:name="List 5" w:semiHidden="1" w:unhideWhenUsed="1"/>
-    <w:lsdException w:name="List Bullet 2" w:semiHidden="1" w:unhideWhenUsed="1"/>
-    <w:lsdException w:name="List Bullet 3" w:semiHidden="1" w:unhideWhenUsed="1"/>
-    <w:lsdException w:name="List Bullet 4" w:semiHidden="1" w:unhideWhenUsed="1"/>
-    <w:lsdException w:name="List Bullet 5" w:semiHidden="1" w:unhideWhenUsed="1"/>
-    <w:lsdException w:name="List Number 2" w:semiHidden="1" w:unhideWhenUsed="1"/>
-    <w:lsdException w:name="List Number 3" w:semiHidden="1" w:unhideWhenUsed="1"/>
-    <w:lsdException w:name="List Number 4" w:semiHidden="1" w:unhideWhenUsed="1"/>
-    <w:lsdException w:name="List Number 5" w:semiHidden="1" w:unhideWhenUsed="1"/>
-    <w:lsdException w:name="Title" w:uiPriority="10" w:qFormat="1"/>
-    <w:lsdException w:name="Closing" w:semiHidden="1" w:unhideWhenUsed="1"/>
-    <w:lsdException w:name="Signature" w:semiHidden="1" w:unhideWhenUsed="1"/>
-    <w:lsdException w:name="Default Paragraph Font" w:semiHidden="1" w:uiPriority="1" w:unhideWhenUsed="1"/>
-    <w:lsdException w:name="Body Text" w:semiHidden="1" w:unhideWhenUsed="1"/>
-    <w:lsdException w:name="Body Text Indent" w:semiHidden="1" w:unhideWhenUsed="1"/>
-    <w:lsdException w:name="List Continue" w:semiHidden="1" w:unhideWhenUsed="1"/>
-    <w:lsdException w:name="List Continue 2" w:semiHidden="1" w:unhideWhenUsed="1"/>
-    <w:lsdException w:name="List Continue 3" w:semiHidden="1" w:unhideWhenUsed="1"/>
-    <w:lsdException w:name="List Continue 4" w:semiHidden="1" w:unhideWhenUsed="1"/>
-    <w:lsdException w:name="List Continue 5" w:semiHidden="1" w:unhideWhenUsed="1"/>
-    <w:lsdException w:name="Message Header" w:semiHidden="1" w:unhideWhenUsed="1"/>
-    <w:lsdException w:name="Subtitle" w:uiPriority="11" w:qFormat="1"/>
-    <w:lsdException w:name="Salutation" w:semiHidden="1" w:unhideWhenUsed="1"/>
-    <w:lsdException w:name="Date" w:semiHidden="1" w:unhideWhenUsed="1"/>
-    <w:lsdException w:name="Body Text First Indent" w:semiHidden="1" w:unhideWhenUsed="1"/>
-    <w:lsdException w:name="Body Text First Indent 2" w:semiHidden="1" w:unhideWhenUsed="1"/>
-    <w:lsdException w:name="Note Heading" w:semiHidden="1" w:unhideWhenUsed="1"/>
-    <w:lsdException w:name="Body Text 2" w:semiHidden="1" w:unhideWhenUsed="1"/>
-    <w:lsdException w:name="Body Text 3" w:semiHidden="1" w:unhideWhenUsed="1"/>
-    <w:lsdException w:name="Body Text Indent 2" w:semiHidden="1" w:unhideWhenUsed="1"/>
-    <w:lsdException w:name="Body Text Indent 3" w:semiHidden="1" w:unhideWhenUsed="1"/>
-    <w:lsdException w:name="Block Text" w:semiHidden="1" w:unhideWhenUsed="1"/>
-    <w:lsdException w:name="Hyperlink" w:semiHidden="1" w:unhideWhenUsed="1"/>
-    <w:lsdException w:name="FollowedHyperlink" w:semiHidden="1" w:unhideWhenUsed="1"/>
-    <w:lsdException w:name="Strong" w:uiPriority="22" w:qFormat="1"/>
-    <w:lsdException w:name="Emphasis" w:uiPriority="20" w:qFormat="1"/>
-    <w:lsdException w:name="Document Map" w:semiHidden="1" w:unhideWhenUsed="1"/>
-    <w:lsdException w:name="Plain Text" w:semiHidden="1" w:unhideWhenUsed="1"/>
-    <w:lsdException w:name="E-mail Signature" w:semiHidden="1" w:unhideWhenUsed="1"/>
-    <w:lsdException w:name="HTML Top of Form" w:semiHidden="1" w:unhideWhenUsed="1"/>
-    <w:lsdException w:name="HTML Bottom of Form" w:semiHidden="1" w:unhideWhenUsed="1"/>
-    <w:lsdException w:name="Normal (Web)" w:semiHidden="1" w:unhideWhenUsed="1"/>
-    <w:lsdException w:name="HTML Acronym" w:semiHidden="1" w:unhideWhenUsed="1"/>
-    <w:lsdException w:name="HTML Address" w:semiHidden="1" w:unhideWhenUsed="1"/>
-    <w:lsdException w:name="HTML Cite" w:semiHidden="1" w:unhideWhenUsed="1"/>
-    <w:lsdException w:name="HTML Code" w:semiHidden="1" w:unhideWhenUsed="1"/>
-    <w:lsdException w:name="HTML Definition" w:semiHidden="1" w:unhideWhenUsed="1"/>
-    <w:lsdException w:name="HTML Keyboard" w:semiHidden="1" w:unhideWhenUsed="1"/>
-    <w:lsdException w:name="HTML Preformatted" w:semiHidden="1" w:unhideWhenUsed="1"/>
-    <w:lsdException w:name="HTML Sample" w:semiHidden="1" w:unhideWhenUsed="1"/>
-    <w:lsdException w:name="HTML Typewriter" w:semiHidden="1" w:unhideWhenUsed="1"/>
-    <w:lsdException w:name="HTML Variable" w:semiHidden="1" w:unhideWhenUsed="1"/>
-    <w:lsdException w:name="Normal Table" w:semiHidden="1" w:unhideWhenUsed="1"/>
-    <w:lsdException w:name="annotation subject" w:semiHidden="1" w:unhideWhenUsed="1"/>
-    <w:lsdException w:name="No List" w:semiHidden="1" w:unhideWhenUsed="1"/>
-    <w:lsdException w:name="Outline List 1" w:semiHidden="1" w:unhideWhenUsed="1"/>
-    <w:lsdException w:name="Outline List 2" w:semiHidden="1" w:unhideWhenUsed="1"/>
-    <w:lsdException w:name="Outline List 3" w:semiHidden="1" w:unhideWhenUsed="1"/>
-    <w:lsdException w:name="Table Simple 1" w:semiHidden="1" w:unhideWhenUsed="1"/>
-    <w:lsdException w:name="Table Simple 2" w:semiHidden="1" w:unhideWhenUsed="1"/>
-    <w:lsdException w:name="Table Simple 3" w:semiHidden="1" w:unhideWhenUsed="1"/>
-    <w:lsdException w:name="Table Classic 1" w:semiHidden="1" w:unhideWhenUsed="1"/>
-    <w:lsdException w:name="Table Classic 2" w:semiHidden="1" w:unhideWhenUsed="1"/>
-    <w:lsdException w:name="Table Classic 3" w:semiHidden="1" w:unhideWhenUsed="1"/>
-    <w:lsdException w:name="Table Classic 4" w:semiHidden="1" w:unhideWhenUsed="1"/>
-    <w:lsdException w:name="Table Colorful 1" w:semiHidden="1" w:unhideWhenUsed="1"/>
-    <w:lsdException w:name="Table Colorful 2" w:semiHidden="1" w:unhideWhenUsed="1"/>
-    <w:lsdException w:name="Table Colorful 3" w:semiHidden="1" w:unhideWhenUsed="1"/>
-    <w:lsdException w:name="Table Columns 1" w:semiHidden="1" w:unhideWhenUsed="1"/>
-    <w:lsdException w:name="Table Columns 2" w:semiHidden="1" w:unhideWhenUsed="1"/>
-    <w:lsdException w:name="Table Columns 3" w:semiHidden="1" w:unhideWhenUsed="1"/>
-    <w:lsdException w:name="Table Columns 4" w:semiHidden="1" w:unhideWhenUsed="1"/>
-    <w:lsdException w:name="Table Columns 5" w:semiHidden="1" w:unhideWhenUsed="1"/>
-    <w:lsdException w:name="Table Grid 1" w:semiHidden="1" w:unhideWhenUsed="1"/>
-    <w:lsdException w:name="Table Grid 2" w:semiHidden="1" w:unhideWhenUsed="1"/>
-    <w:lsdException w:name="Table Grid 3" w:semiHidden="1" w:unhideWhenUsed="1"/>
-    <w:lsdException w:name="Table Grid 4" w:semiHidden="1" w:unhideWhenUsed="1"/>
-    <w:lsdException w:name="Table Grid 5" w:semiHidden="1" w:unhideWhenUsed="1"/>
-    <w:lsdException w:name="Table Grid 6" w:semiHidden="1" w:unhideWhenUsed="1"/>
-    <w:lsdException w:name="Table Grid 7" w:semiHidden="1" w:unhideWhenUsed="1"/>
-    <w:lsdException w:name="Table Grid 8" w:semiHidden="1" w:unhideWhenUsed="1"/>
-    <w:lsdException w:name="Table List 1" w:semiHidden="1" w:unhideWhenUsed="1"/>
-    <w:lsdException w:name="Table List 2" w:semiHidden="1" w:unhideWhenUsed="1"/>
-    <w:lsdException w:name="Table List 3" w:semiHidden="1" w:unhideWhenUsed="1"/>
-    <w:lsdException w:name="Table List 4" w:semiHidden="1" w:unhideWhenUsed="1"/>
-    <w:lsdException w:name="Table List 5" w:semiHidden="1" w:unhideWhenUsed="1"/>
-    <w:lsdException w:name="Table List 6" w:semiHidden="1" w:unhideWhenUsed="1"/>
-    <w:lsdException w:name="Table List 7" w:semiHidden="1" w:unhideWhenUsed="1"/>
-    <w:lsdException w:name="Table List 8" w:semiHidden="1" w:unhideWhenUsed="1"/>
-    <w:lsdException w:name="Table 3D effects 1" w:semiHidden="1" w:unhideWhenUsed="1"/>
-    <w:lsdException w:name="Table 3D effects 2" w:semiHidden="1" w:unhideWhenUsed="1"/>
-    <w:lsdException w:name="Table 3D effects 3" w:semiHidden="1" w:unhideWhenUsed="1"/>
-    <w:lsdException w:name="Table Contemporary" w:semiHidden="1" w:unhideWhenUsed="1"/>
-    <w:lsdException w:name="Table Elegant" w:semiHidden="1" w:unhideWhenUsed="1"/>
-    <w:lsdException w:name="Table Professional" w:semiHidden="1" w:unhideWhenUsed="1"/>
-    <w:lsdException w:name="Table Subtle 1" w:semiHidden="1" w:unhideWhenUsed="1"/>
-    <w:lsdException w:name="Table Subtle 2" w:semiHidden="1" w:unhideWhenUsed="1"/>
-    <w:lsdException w:name="Table Web 1" w:semiHidden="1" w:unhideWhenUsed="1"/>
-    <w:lsdException w:name="Table Web 2" w:semiHidden="1" w:unhideWhenUsed="1"/>
-    <w:lsdException w:name="Table Web 3" w:semiHidden="1" w:unhideWhenUsed="1"/>
-    <w:lsdException w:name="Balloon Text" w:semiHidden="1" w:unhideWhenUsed="1"/>
-    <w:lsdException w:name="Table Grid" w:uiPriority="39"/>
-    <w:lsdException w:name="Table Theme" w:semiHidden="1" w:unhideWhenUsed="1"/>
-    <w:lsdException w:name="Placeholder Text" w:semiHidden="1"/>
-    <w:lsdException w:name="No Spacing" w:uiPriority="1" w:qFormat="1"/>
-    <w:lsdException w:name="Light Shading" w:uiPriority="60"/>
-    <w:lsdException w:name="Light List" w:uiPriority="61"/>
-    <w:lsdException w:name="Light Grid" w:uiPriority="62"/>
-    <w:lsdException w:name="Medium Shading 1" w:uiPriority="63"/>
-    <w:lsdException w:name="Medium Shading 2" w:uiPriority="64"/>
-    <w:lsdException w:name="Medium List 1" w:uiPriority="65"/>
-    <w:lsdException w:name="Medium List 2" w:uiPriority="66"/>
-    <w:lsdException w:name="Medium Grid 1" w:uiPriority="67"/>
-    <w:lsdException w:name="Medium Grid 2" w:uiPriority="68"/>
-    <w:lsdException w:name="Medium Grid 3" w:uiPriority="69"/>
-    <w:lsdException w:name="Dark List" w:uiPriority="70"/>
-    <w:lsdException w:name="Colorful Shading" w:uiPriority="71"/>
-    <w:lsdException w:name="Colorful List" w:uiPriority="72"/>
-    <w:lsdException w:name="Colorful Grid" w:uiPriority="73"/>
-    <w:lsdException w:name="Light Shading Accent 1" w:uiPriority="60"/>
-    <w:lsdException w:name="Light List Accent 1" w:uiPriority="61"/>
-    <w:lsdException w:name="Light Grid Accent 1" w:uiPriority="62"/>
-    <w:lsdException w:name="Medium Shading 1 Accent 1" w:uiPriority="63"/>
-    <w:lsdException w:name="Medium Shading 2 Accent 1" w:uiPriority="64"/>
-    <w:lsdException w:name="Medium List 1 Accent 1" w:uiPriority="65"/>
-    <w:lsdException w:name="Revision" w:semiHidden="1"/>
-    <w:lsdException w:name="List Paragraph" w:uiPriority="34" w:qFormat="1"/>
-    <w:lsdException w:name="Quote" w:uiPriority="29" w:qFormat="1"/>
-    <w:lsdException w:name="Intense Quote" w:uiPriority="30" w:qFormat="1"/>
-    <w:lsdException w:name="Medium List 2 Accent 1" w:uiPriority="66"/>
-    <w:lsdException w:name="Medium Grid 1 Accent 1" w:uiPriority="67"/>
-    <w:lsdException w:name="Medium Grid 2 Accent 1" w:uiPriority="68"/>
-    <w:lsdException w:name="Medium Grid 3 Accent 1" w:uiPriority="69"/>
-    <w:lsdException w:name="Dark List Accent 1" w:uiPriority="70"/>
-    <w:lsdException w:name="Colorful Shading Accent 1" w:uiPriority="71"/>
-    <w:lsdException w:name="Colorful List Accent 1" w:uiPriority="72"/>
-    <w:lsdException w:name="Colorful Grid Accent 1" w:uiPriority="73"/>
-    <w:lsdException w:name="Light Shading Accent 2" w:uiPriority="60"/>
-    <w:lsdException w:name="Light List Accent 2" w:uiPriority="61"/>
-    <w:lsdException w:name="Light Grid Accent 2" w:uiPriority="62"/>
-    <w:lsdException w:name="Medium Shading 1 Accent 2" w:uiPriority="63"/>
-    <w:lsdException w:name="Medium Shading 2 Accent 2" w:uiPriority="64"/>
-    <w:lsdException w:name="Medium List 1 Accent 2" w:uiPriority="65"/>
-    <w:lsdException w:name="Medium List 2 Accent 2" w:uiPriority="66"/>
-    <w:lsdException w:name="Medium Grid 1 Accent 2" w:uiPriority="67"/>
-    <w:lsdException w:name="Medium Grid 2 Accent 2" w:uiPriority="68"/>
-    <w:lsdException w:name="Medium Grid 3 Accent 2" w:uiPriority="69"/>
-    <w:lsdException w:name="Dark List Accent 2" w:uiPriority="70"/>
-    <w:lsdException w:name="Colorful Shading Accent 2" w:uiPriority="71"/>
-    <w:lsdException w:name="Colorful List Accent 2" w:uiPriority="72"/>
-    <w:lsdException w:name="Colorful Grid Accent 2" w:uiPriority="73"/>
-    <w:lsdException w:name="Light Shading Accent 3" w:uiPriority="60"/>
-    <w:lsdException w:name="Light List Accent 3" w:uiPriority="61"/>
-    <w:lsdException w:name="Light Grid Accent 3" w:uiPriority="62"/>
-    <w:lsdException w:name="Medium Shading 1 Accent 3" w:uiPriority="63"/>
-    <w:lsdException w:name="Medium Shading 2 Accent 3" w:uiPriority="64"/>
-    <w:lsdException w:name="Medium List 1 Accent 3" w:uiPriority="65"/>
-    <w:lsdException w:name="Medium List 2 Accent 3" w:uiPriority="66"/>
-    <w:lsdException w:name="Medium Grid 1 Accent 3" w:uiPriority="67"/>
-    <w:lsdException w:name="Medium Grid 2 Accent 3" w:uiPriority="68"/>
-    <w:lsdException w:name="Medium Grid 3 Accent 3" w:uiPriority="69"/>
-    <w:lsdException w:name="Dark List Accent 3" w:uiPriority="70"/>
-    <w:lsdException w:name="Colorful Shading Accent 3" w:uiPriority="71"/>
-    <w:lsdException w:name="Colorful List Accent 3" w:uiPriority="72"/>
-    <w:lsdException w:name="Colorful Grid Accent 3" w:uiPriority="73"/>
-    <w:lsdException w:name="Light Shading Accent 4" w:uiPriority="60"/>
-    <w:lsdException w:name="Light List Accent 4" w:uiPriority="61"/>
-    <w:lsdException w:name="Light Grid Accent 4" w:uiPriority="62"/>
-    <w:lsdException w:name="Medium Shading 1 Accent 4" w:uiPriority="63"/>
-    <w:lsdException w:name="Medium Shading 2 Accent 4" w:uiPriority="64"/>
-    <w:lsdException w:name="Medium List 1 Accent 4" w:uiPriority="65"/>
-    <w:lsdException w:name="Medium List 2 Accent 4" w:uiPriority="66"/>
-    <w:lsdException w:name="Medium Grid 1 Accent 4" w:uiPriority="67"/>
-    <w:lsdException w:name="Medium Grid 2 Accent 4" w:uiPriority="68"/>
-    <w:lsdException w:name="Medium Grid 3 Accent 4" w:uiPriority="69"/>
-    <w:lsdException w:name="Dark List Accent 4" w:uiPriority="70"/>
-    <w:lsdException w:name="Colorful Shading Accent 4" w:uiPriority="71"/>
-    <w:lsdException w:name="Colorful List Accent 4" w:uiPriority="72"/>
-    <w:lsdException w:name="Colorful Grid Accent 4" w:uiPriority="73"/>
-    <w:lsdException w:name="Light Shading Accent 5" w:uiPriority="60"/>
-    <w:lsdException w:name="Light List Accent 5" w:uiPriority="61"/>
-    <w:lsdException w:name="Light Grid Accent 5" w:uiPriority="62"/>
-    <w:lsdException w:name="Medium Shading 1 Accent 5" w:uiPriority="63"/>
-    <w:lsdException w:name="Medium Shading 2 Accent 5" w:uiPriority="64"/>
-    <w:lsdException w:name="Medium List 1 Accent 5" w:uiPriority="65"/>
-    <w:lsdException w:name="Medium List 2 Accent 5" w:uiPriority="66"/>
-    <w:lsdException w:name="Medium Grid 1 Accent 5" w:uiPriority="67"/>
-    <w:lsdException w:name="Medium Grid 2 Accent 5" w:uiPriority="68"/>
-    <w:lsdException w:name="Medium Grid 3 Accent 5" w:uiPriority="69"/>
-    <w:lsdException w:name="Dark List Accent 5" w:uiPriority="70"/>
-    <w:lsdException w:name="Colorful Shading Accent 5" w:uiPriority="71"/>
-    <w:lsdException w:name="Colorful List Accent 5" w:uiPriority="72"/>
-    <w:lsdException w:name="Colorful Grid Accent 5" w:uiPriority="73"/>
-    <w:lsdException w:name="Light Shading Accent 6" w:uiPriority="60"/>
-    <w:lsdException w:name="Light List Accent 6" w:uiPriority="61"/>
-    <w:lsdException w:name="Light Grid Accent 6" w:uiPriority="62"/>
-    <w:lsdException w:name="Medium Shading 1 Accent 6" w:uiPriority="63"/>
-    <w:lsdException w:name="Medium Shading 2 Accent 6" w:uiPriority="64"/>
-    <w:lsdException w:name="Medium List 1 Accent 6" w:uiPriority="65"/>
-    <w:lsdException w:name="Medium List 2 Accent 6" w:uiPriority="66"/>
-    <w:lsdException w:name="Medium Grid 1 Accent 6" w:uiPriority="67"/>
-    <w:lsdException w:name="Medium Grid 2 Accent 6" w:uiPriority="68"/>
-    <w:lsdException w:name="Medium Grid 3 Accent 6" w:uiPriority="69"/>
-    <w:lsdException w:name="Dark List Accent 6" w:uiPriority="70"/>
-    <w:lsdException w:name="Colorful Shading Accent 6" w:uiPriority="71"/>
-    <w:lsdException w:name="Colorful List Accent 6" w:uiPriority="72"/>
-    <w:lsdException w:name="Colorful Grid Accent 6" w:uiPriority="73"/>
-    <w:lsdException w:name="Subtle Emphasis" w:uiPriority="19" w:qFormat="1"/>
-    <w:lsdException w:name="Intense Emphasis" w:uiPriority="21" w:qFormat="1"/>
-    <w:lsdException w:name="Subtle Reference" w:uiPriority="31" w:qFormat="1"/>
-    <w:lsdException w:name="Intense Reference" w:uiPriority="32" w:qFormat="1"/>
-    <w:lsdException w:name="Book Title" w:uiPriority="33" w:qFormat="1"/>
-    <w:lsdException w:name="Bibliography" w:semiHidden="1" w:uiPriority="37" w:unhideWhenUsed="1"/>
-    <w:lsdException w:name="TOC Heading" w:semiHidden="1" w:uiPriority="39" w:unhideWhenUsed="1" w:qFormat="1"/>
-    <w:lsdException w:name="Plain Table 1" w:uiPriority="41"/>
-    <w:lsdException w:name="Plain Table 2" w:uiPriority="42"/>
-    <w:lsdException w:name="Plain Table 3" w:uiPriority="43"/>
-    <w:lsdException w:name="Plain Table 4" w:uiPriority="44"/>
-    <w:lsdException w:name="Plain Table 5" w:uiPriority="45"/>
-    <w:lsdException w:name="Grid Table Light" w:uiPriority="40"/>
-    <w:lsdException w:name="Grid Table 1 Light" w:uiPriority="46"/>
-    <w:lsdException w:name="Grid Table 2" w:uiPriority="47"/>
-    <w:lsdException w:name="Grid Table 3" w:uiPriority="48"/>
-    <w:lsdException w:name="Grid Table 4" w:uiPriority="49"/>
-    <w:lsdException w:name="Grid Table 5 Dark" w:uiPriority="50"/>
-    <w:lsdException w:name="Grid Table 6 Colorful" w:uiPriority="51"/>
-    <w:lsdException w:name="Grid Table 7 Colorful" w:uiPriority="52"/>
-    <w:lsdException w:name="Grid Table 1 Light Accent 1" w:uiPriority="46"/>
-    <w:lsdException w:name="Grid Table 2 Accent 1" w:uiPriority="47"/>
-    <w:lsdException w:name="Grid Table 3 Accent 1" w:uiPriority="48"/>
-    <w:lsdException w:name="Grid Table 4 Accent 1" w:uiPriority="49"/>
-    <w:lsdException w:name="Grid Table 5 Dark Accent 1" w:uiPriority="50"/>
-    <w:lsdException w:name="Grid Table 6 Colorful Accent 1" w:uiPriority="51"/>
-    <w:lsdException w:name="Grid Table 7 Colorful Accent 1" w:uiPriority="52"/>
-    <w:lsdException w:name="Grid Table 1 Light Accent 2" w:uiPriority="46"/>
-    <w:lsdException w:name="Grid Table 2 Accent 2" w:uiPriority="47"/>
-    <w:lsdException w:name="Grid Table 3 Accent 2" w:uiPriority="48"/>
-    <w:lsdException w:name="Grid Table 4 Accent 2" w:uiPriority="49"/>
-    <w:lsdException w:name="Grid Table 5 Dark Accent 2" w:uiPriority="50"/>
-    <w:lsdException w:name="Grid Table 6 Colorful Accent 2" w:uiPriority="51"/>
-    <w:lsdException w:name="Grid Table 7 Colorful Accent 2" w:uiPriority="52"/>
-    <w:lsdException w:name="Grid Table 1 Light Accent 3" w:uiPriority="46"/>
-    <w:lsdException w:name="Grid Table 2 Accent 3" w:uiPriority="47"/>
-    <w:lsdException w:name="Grid Table 3 Accent 3" w:uiPriority="48"/>
-    <w:lsdException w:name="Grid Table 4 Accent 3" w:uiPriority="49"/>
-    <w:lsdException w:name="Grid Table 5 Dark Accent 3" w:uiPriority="50"/>
-    <w:lsdException w:name="Grid Table 6 Colorful Accent 3" w:uiPriority="51"/>
-    <w:lsdException w:name="Grid Table 7 Colorful Accent 3" w:uiPriority="52"/>
-    <w:lsdException w:name="Grid Table 1 Light Accent 4" w:uiPriority="46"/>
-    <w:lsdException w:name="Grid Table 2 Accent 4" w:uiPriority="47"/>
-    <w:lsdException w:name="Grid Table 3 Accent 4" w:uiPriority="48"/>
-    <w:lsdException w:name="Grid Table 4 Accent 4" w:uiPriority="49"/>
-    <w:lsdException w:name="Grid Table 5 Dark Accent 4" w:uiPriority="50"/>
-    <w:lsdException w:name="Grid Table 6 Colorful Accent 4" w:uiPriority="51"/>
-    <w:lsdException w:name="Grid Table 7 Colorful Accent 4" w:uiPriority="52"/>
-    <w:lsdException w:name="Grid Table 1 Light Accent 5" w:uiPriority="46"/>
-    <w:lsdException w:name="Grid Table 2 Accent 5" w:uiPriority="47"/>
-    <w:lsdException w:name="Grid Table 3 Accent 5" w:uiPriority="48"/>
-    <w:lsdException w:name="Grid Table 4 Accent 5" w:uiPriority="49"/>
-    <w:lsdException w:name="Grid Table 5 Dark Accent 5" w:uiPriority="50"/>
-    <w:lsdException w:name="Grid Table 6 Colorful Accent 5" w:uiPriority="51"/>
-    <w:lsdException w:name="Grid Table 7 Colorful Accent 5" w:uiPriority="52"/>
-    <w:lsdException w:name="Grid Table 1 Light Accent 6" w:uiPriority="46"/>
-    <w:lsdException w:name="Grid Table 2 Accent 6" w:uiPriority="47"/>
-    <w:lsdException w:name="Grid Table 3 Accent 6" w:uiPriority="48"/>
-    <w:lsdException w:name="Grid Table 4 Accent 6" w:uiPriority="49"/>
-    <w:lsdException w:name="Grid Table 5 Dark Accent 6" w:uiPriority="50"/>
-    <w:lsdException w:name="Grid Table 6 Colorful Accent 6" w:uiPriority="51"/>
-    <w:lsdException w:name="Grid Table 7 Colorful Accent 6" w:uiPriority="52"/>
-    <w:lsdException w:name="List Table 1 Light" w:uiPriority="46"/>
-    <w:lsdException w:name="List Table 2" w:uiPriority="47"/>
-    <w:lsdException w:name="List Table 3" w:uiPriority="48"/>
-    <w:lsdException w:name="List Table 4" w:uiPriority="49"/>
-    <w:lsdException w:name="List Table 5 Dark" w:uiPriority="50"/>
-    <w:lsdException w:name="List Table 6 Colorful" w:uiPriority="51"/>
-    <w:lsdException w:name="List Table 7 Colorful" w:uiPriority="52"/>
-    <w:lsdException w:name="List Table 1 Light Accent 1" w:uiPriority="46"/>
-    <w:lsdException w:name="List Table 2 Accent 1" w:uiPriority="47"/>
-    <w:lsdException w:name="List Table 3 Accent 1" w:uiPriority="48"/>
-    <w:lsdException w:name="List Table 4 Accent 1" w:uiPriority="49"/>
-    <w:lsdException w:name="List Table 5 Dark Accent 1" w:uiPriority="50"/>
-    <w:lsdException w:name="List Table 6 Colorful Accent 1" w:uiPriority="51"/>
-    <w:lsdException w:name="List Table 7 Colorful Accent 1" w:uiPriority="52"/>
-    <w:lsdException w:name="List Table 1 Light Accent 2" w:uiPriority="46"/>
-    <w:lsdException w:name="List Table 2 Accent 2" w:uiPriority="47"/>
-    <w:lsdException w:name="List Table 3 Accent 2" w:uiPriority="48"/>
-    <w:lsdException w:name="List Table 4 Accent 2" w:uiPriority="49"/>
-    <w:lsdException w:name="List Table 5 Dark Accent 2" w:uiPriority="50"/>
-    <w:lsdException w:name="List Table 6 Colorful Accent 2" w:uiPriority="51"/>
-    <w:lsdException w:name="List Table 7 Colorful Accent 2" w:uiPriority="52"/>
-    <w:lsdException w:name="List Table 1 Light Accent 3" w:uiPriority="46"/>
-    <w:lsdException w:name="List Table 2 Accent 3" w:uiPriority="47"/>
-    <w:lsdException w:name="List Table 3 Accent 3" w:uiPriority="48"/>
-    <w:lsdException w:name="List Table 4 Accent 3" w:uiPriority="49"/>
-    <w:lsdException w:name="List Table 5 Dark Accent 3" w:uiPriority="50"/>
-    <w:lsdException w:name="List Table 6 Colorful Accent 3" w:uiPriority="51"/>
-    <w:lsdException w:name="List Table 7 Colorful Accent 3" w:uiPriority="52"/>
-    <w:lsdException w:name="List Table 1 Light Accent 4" w:uiPriority="46"/>
-    <w:lsdException w:name="List Table 2 Accent 4" w:uiPriority="47"/>
-    <w:lsdException w:name="List Table 3 Accent 4" w:uiPriority="48"/>
-    <w:lsdException w:name="List Table 4 Accent 4" w:uiPriority="49"/>
-    <w:lsdException w:name="List Table 5 Dark Accent 4" w:uiPriority="50"/>
-    <w:lsdException w:name="List Table 6 Colorful Accent 4" w:uiPriority="51"/>
-    <w:lsdException w:name="List Table 7 Colorful Accent 4" w:uiPriority="52"/>
-    <w:lsdException w:name="List Table 1 Light Accent 5" w:uiPriority="46"/>
-    <w:lsdException w:name="List Table 2 Accent 5" w:uiPriority="47"/>
-    <w:lsdException w:name="List Table 3 Accent 5" w:uiPriority="48"/>
-    <w:lsdException w:name="List Table 4 Accent 5" w:uiPriority="49"/>
-    <w:lsdException w:name="List Table 5 Dark Accent 5" w:uiPriority="50"/>
-    <w:lsdException w:name="List Table 6 Colorful Accent 5" w:uiPriority="51"/>
-    <w:lsdException w:name="List Table 7 Colorful Accent 5" w:uiPriority="52"/>
-    <w:lsdException w:name="List Table 1 Light Accent 6" w:uiPriority="46"/>
-    <w:lsdException w:name="List Table 2 Accent 6" w:uiPriority="47"/>
-    <w:lsdException w:name="List Table 3 Accent 6" w:uiPriority="48"/>
-    <w:lsdException w:name="List Table 4 Accent 6" w:uiPriority="49"/>
-    <w:lsdException w:name="List Table 5 Dark Accent 6" w:uiPriority="50"/>
-    <w:lsdException w:name="List Table 6 Colorful Accent 6" w:uiPriority="51"/>
-    <w:lsdException w:name="List Table 7 Colorful Accent 6" w:uiPriority="52"/>
-    <w:lsdException w:name="Mention" w:semiHidden="1" w:unhideWhenUsed="1"/>
-    <w:lsdException w:name="Smart Hyperlink" w:semiHidden="1" w:unhideWhenUsed="1"/>
-    <w:lsdException w:name="Hashtag" w:semiHidden="1" w:unhideWhenUsed="1"/>
-    <w:lsdException w:name="Unresolved Mention" w:semiHidden="1" w:unhideWhenUsed="1"/>
-  </w:latentStyles>
-  <w:style w:type="paragraph" w:default="1" w:styleId="Normal">
-    <w:name w:val="Normal"/>
+  <w:style w:type="character" w:customStyle="1" w:styleId="Heading2Char">
+    <w:name w:val="Heading 2 Char"/>
+    <w:basedOn w:val="DefaultParagraphFont"/>
+    <w:link w:val="Heading2"/>
+    <w:uiPriority w:val="9"/>
+    <w:rsid w:val="00DF48B9"/>
+    <w:rPr>
+      <w:rFonts w:asciiTheme="majorHAnsi" w:eastAsiaTheme="majorEastAsia" w:hAnsiTheme="majorHAnsi" w:cstheme="majorBidi"/>
+      <w:color w:val="2F5496" w:themeColor="accent1" w:themeShade="BF"/>
+      <w:sz w:val="28"/>
+      <w:szCs w:val="26"/>
+    </w:rPr>
+  </w:style>
+  <w:style w:type="paragraph" w:styleId="TOCHeading">
+    <w:name w:val="TOC Heading"/>
+    <w:basedOn w:val="Heading1"/>
+    <w:next w:val="Normal"/>
+    <w:uiPriority w:val="39"/>
+    <w:unhideWhenUsed/>
     <w:qFormat/>
+    <w:rsid w:val="003C2B10"/>
+    <w:pPr>
+      <w:outlineLvl w:val="9"/>
+    </w:pPr>
+    <w:rPr>
+      <w:lang w:val="en-US"/>
+    </w:rPr>
   </w:style>
-  <w:style w:type="character" w:default="1" w:styleId="DefaultParagraphFont">
-    <w:name w:val="Default Paragraph Font"/>
-    <w:uiPriority w:val="1"/>
-    <w:semiHidden/>
+  <w:style w:type="paragraph" w:styleId="TOC1">
+    <w:name w:val="toc 1"/>
+    <w:basedOn w:val="Normal"/>
+    <w:next w:val="Normal"/>
+    <w:autoRedefine/>
+    <w:uiPriority w:val="39"/>
     <w:unhideWhenUsed/>
+    <w:rsid w:val="003C2B10"/>
+    <w:pPr>
+      <w:spacing w:after="100"/>
+    </w:pPr>
   </w:style>
-  <w:style w:type="table" w:default="1" w:styleId="TableNormal">
-    <w:name w:val="Normal Table"/>
+  <w:style w:type="paragraph" w:styleId="TOC2">
+    <w:name w:val="toc 2"/>
+    <w:basedOn w:val="Normal"/>
+    <w:next w:val="Normal"/>
+    <w:autoRedefine/>
+    <w:uiPriority w:val="39"/>
+    <w:unhideWhenUsed/>
+    <w:rsid w:val="003C2B10"/>
+    <w:pPr>
+      <w:spacing w:after="100"/>
+      <w:ind w:left="220"/>
+    </w:pPr>
+  </w:style>
+  <w:style w:type="character" w:styleId="Hyperlink">
+    <w:name w:val="Hyperlink"/>
+    <w:basedOn w:val="DefaultParagraphFont"/>
+    <w:uiPriority w:val="99"/>
+    <w:unhideWhenUsed/>
+    <w:rsid w:val="003C2B10"/>
+    <w:rPr>
+      <w:color w:val="0563C1" w:themeColor="hyperlink"/>
+      <w:u w:val="single"/>
+    </w:rPr>
+  </w:style>
+  <w:style w:type="paragraph" w:styleId="ListParagraph">
+    <w:name w:val="List Paragraph"/>
+    <w:basedOn w:val="Normal"/>
+    <w:uiPriority w:val="34"/>
+    <w:qFormat/>
+    <w:rsid w:val="009D605A"/>
+    <w:pPr>
+      <w:ind w:left="720"/>
+      <w:contextualSpacing/>
+    </w:pPr>
+  </w:style>
+  <w:style w:type="paragraph" w:styleId="BalloonText">
+    <w:name w:val="Balloon Text"/>
+    <w:basedOn w:val="Normal"/>
+    <w:link w:val="BalloonTextChar"/>
     <w:uiPriority w:val="99"/>
     <w:semiHidden/>
     <w:unhideWhenUsed/>
-    <w:tblPr>
-      <w:tblInd w:w="0" w:type="dxa"/>
-      <w:tblCellMar>
-        <w:top w:w="0" w:type="dxa"/>
-        <w:left w:w="108" w:type="dxa"/>
-        <w:bottom w:w="0" w:type="dxa"/>
-        <w:right w:w="108" w:type="dxa"/>
-      </w:tblCellMar>
-    </w:tblPr>
+    <w:rsid w:val="003B5F26"/>
+    <w:pPr>
+      <w:spacing w:after="0" w:line="240" w:lineRule="auto"/>
+    </w:pPr>
+    <w:rPr>
+      <w:rFonts w:ascii="Segoe UI" w:hAnsi="Segoe UI" w:cs="Segoe UI"/>
+      <w:sz w:val="18"/>
+      <w:szCs w:val="18"/>
+    </w:rPr>
   </w:style>
-  <w:style w:type="numbering" w:default="1" w:styleId="NoList">
-    <w:name w:val="No List"/>
+  <w:style w:type="character" w:customStyle="1" w:styleId="BalloonTextChar">
+    <w:name w:val="Balloon Text Char"/>
+    <w:basedOn w:val="DefaultParagraphFont"/>
+    <w:link w:val="BalloonText"/>
     <w:uiPriority w:val="99"/>
     <w:semiHidden/>
-    <w:unhideWhenUsed/>
-  </w:style>
-  <w:style w:type="paragraph" w:customStyle="1" w:styleId="7AE5489F0FE8402FBE84365AE0E6024E">
-    <w:name w:val="7AE5489F0FE8402FBE84365AE0E6024E"/>
-    <w:rsid w:val="00C90A82"/>
-  </w:style>
-  <w:style w:type="paragraph" w:customStyle="1" w:styleId="5102ACD828724D29A8A04C3B6192AD85">
-    <w:name w:val="5102ACD828724D29A8A04C3B6192AD85"/>
-    <w:rsid w:val="00C90A82"/>
-  </w:style>
-  <w:style w:type="paragraph" w:customStyle="1" w:styleId="BEE14035C9A34D98A801F7E1A0FF97A5">
-    <w:name w:val="BEE14035C9A34D98A801F7E1A0FF97A5"/>
-    <w:rsid w:val="00C90A82"/>
-  </w:style>
-  <w:style w:type="paragraph" w:customStyle="1" w:styleId="590DF37C2C4147CB91093E53E947F6CA">
-    <w:name w:val="590DF37C2C4147CB91093E53E947F6CA"/>
-    <w:rsid w:val="00C90A82"/>
-  </w:style>
-  <w:style w:type="paragraph" w:customStyle="1" w:styleId="2C4A0CA8A2DA4B51BE503F7EC1741FC3">
-    <w:name w:val="2C4A0CA8A2DA4B51BE503F7EC1741FC3"/>
-    <w:rsid w:val="00C90A82"/>
+    <w:rsid w:val="003B5F26"/>
+    <w:rPr>
+      <w:rFonts w:ascii="Segoe UI" w:hAnsi="Segoe UI" w:cs="Segoe UI"/>
+      <w:sz w:val="18"/>
+      <w:szCs w:val="18"/>
+    </w:rPr>
   </w:style>
 </w:styles>
-</file>
-
-<file path=word/glossary/webSettings.xml><?xml version="1.0" encoding="utf-8"?>
-<w:webSettings xmlns:mc="http://schemas.openxmlformats.org/markup-compatibility/2006" xmlns:r="http://schemas.openxmlformats.org/officeDocument/2006/relationships" xmlns:w="http://schemas.openxmlformats.org/wordprocessingml/2006/main" xmlns:w14="http://schemas.microsoft.com/office/word/2010/wordml" xmlns:w15="http://schemas.microsoft.com/office/word/2012/wordml" xmlns:w16cid="http://schemas.microsoft.com/office/word/2016/wordml/cid" xmlns:w16se="http://schemas.microsoft.com/office/word/2015/wordml/symex" mc:Ignorable="w14 w15 w16se w16cid">
-  <w:optimizeForBrowser/>
-  <w:allowPNG/>
-</w:webSettings>
 </file>
 
 <file path=word/theme/theme1.xml><?xml version="1.0" encoding="utf-8"?>
@@ -1847,4 +2552,16 @@
     </a:ext>
   </a:extLst>
 </a:theme>
+</file>
+
+<file path=customXml/item1.xml><?xml version="1.0" encoding="utf-8"?>
+<b:Sources xmlns:b="http://schemas.openxmlformats.org/officeDocument/2006/bibliography" xmlns="http://schemas.openxmlformats.org/officeDocument/2006/bibliography" SelectedStyle="\APASixthEditionOfficeOnline.xsl" StyleName="APA" Version="6"/>
+</file>
+
+<file path=customXml/itemProps1.xml><?xml version="1.0" encoding="utf-8"?>
+<ds:datastoreItem xmlns:ds="http://schemas.openxmlformats.org/officeDocument/2006/customXml" ds:itemID="{E0DB6C76-3E28-4478-BA0F-3B288D8546B8}">
+  <ds:schemaRefs>
+    <ds:schemaRef ds:uri="http://schemas.openxmlformats.org/officeDocument/2006/bibliography"/>
+  </ds:schemaRefs>
+</ds:datastoreItem>
 </file>
</xml_diff>